<commit_message>
Adds 3 more requirements to the doc
</commit_message>
<xml_diff>
--- a/Requirements.docx
+++ b/Requirements.docx
@@ -1,6 +1,6 @@
 
 <file path=word/document.xml><?xml version="1.0" encoding="utf-8"?>
-<w:document xmlns:wpc="http://schemas.microsoft.com/office/word/2010/wordprocessingCanvas" xmlns:cx="http://schemas.microsoft.com/office/drawing/2014/chartex" xmlns:cx1="http://schemas.microsoft.com/office/drawing/2015/9/8/chartex" xmlns:cx2="http://schemas.microsoft.com/office/drawing/2015/10/21/chartex" xmlns:cx3="http://schemas.microsoft.com/office/drawing/2016/5/9/chartex" xmlns:cx4="http://schemas.microsoft.com/office/drawing/2016/5/10/chartex" xmlns:cx5="http://schemas.microsoft.com/office/drawing/2016/5/11/chartex" xmlns:cx6="http://schemas.microsoft.com/office/drawing/2016/5/12/chartex" xmlns:cx7="http://schemas.microsoft.com/office/drawing/2016/5/13/chartex" xmlns:cx8="http://schemas.microsoft.com/office/drawing/2016/5/14/chartex" xmlns:mc="http://schemas.openxmlformats.org/markup-compatibility/2006" xmlns:aink="http://schemas.microsoft.com/office/drawing/2016/ink" xmlns:am3d="http://schemas.microsoft.com/office/drawing/2017/model3d" xmlns:o="urn:schemas-microsoft-com:office:office" xmlns:r="http://schemas.openxmlformats.org/officeDocument/2006/relationships" xmlns:m="http://schemas.openxmlformats.org/officeDocument/2006/math" xmlns:v="urn:schemas-microsoft-com:vml" xmlns:wp14="http://schemas.microsoft.com/office/word/2010/wordprocessingDrawing" xmlns:wp="http://schemas.openxmlformats.org/drawingml/2006/wordprocessingDrawing" xmlns:w10="urn:schemas-microsoft-com:office:word" xmlns:w="http://schemas.openxmlformats.org/wordprocessingml/2006/main" xmlns:w14="http://schemas.microsoft.com/office/word/2010/wordml" xmlns:w15="http://schemas.microsoft.com/office/word/2012/wordml" xmlns:w16cid="http://schemas.microsoft.com/office/word/2016/wordml/cid" xmlns:w16se="http://schemas.microsoft.com/office/word/2015/wordml/symex" xmlns:wpg="http://schemas.microsoft.com/office/word/2010/wordprocessingGroup" xmlns:wpi="http://schemas.microsoft.com/office/word/2010/wordprocessingInk" xmlns:wne="http://schemas.microsoft.com/office/word/2006/wordml" xmlns:wps="http://schemas.microsoft.com/office/word/2010/wordprocessingShape" mc:Ignorable="w14 w15 w16se w16cid wp14">
+<w:document xmlns:wpc="http://schemas.microsoft.com/office/word/2010/wordprocessingCanvas" xmlns:mo="http://schemas.microsoft.com/office/mac/office/2008/main" xmlns:mc="http://schemas.openxmlformats.org/markup-compatibility/2006" xmlns:mv="urn:schemas-microsoft-com:mac:vml" xmlns:o="urn:schemas-microsoft-com:office:office" xmlns:r="http://schemas.openxmlformats.org/officeDocument/2006/relationships" xmlns:m="http://schemas.openxmlformats.org/officeDocument/2006/math" xmlns:v="urn:schemas-microsoft-com:vml" xmlns:wp14="http://schemas.microsoft.com/office/word/2010/wordprocessingDrawing" xmlns:wp="http://schemas.openxmlformats.org/drawingml/2006/wordprocessingDrawing" xmlns:w10="urn:schemas-microsoft-com:office:word" xmlns:w="http://schemas.openxmlformats.org/wordprocessingml/2006/main" xmlns:w14="http://schemas.microsoft.com/office/word/2010/wordml" xmlns:w15="http://schemas.microsoft.com/office/word/2012/wordml" xmlns:wpg="http://schemas.microsoft.com/office/word/2010/wordprocessingGroup" xmlns:wpi="http://schemas.microsoft.com/office/word/2010/wordprocessingInk" xmlns:wne="http://schemas.microsoft.com/office/word/2006/wordml" xmlns:wps="http://schemas.microsoft.com/office/word/2010/wordprocessingShape" mc:Ignorable="w14 w15 wp14">
   <w:body>
     <w:p>
       <w:pPr>
@@ -658,15 +658,277 @@
         </w:rPr>
         <w:t>event shall be sorted by their</w:t>
       </w:r>
+      <w:r>
+        <w:rPr>
+          <w:rFonts w:ascii="Arial" w:eastAsia="Times New Roman" w:hAnsi="Arial" w:cs="Arial"/>
+          <w:color w:val="000000"/>
+        </w:rPr>
+        <w:t xml:space="preserve"> starting time</w:t>
+      </w:r>
+    </w:p>
+    <w:p>
+      <w:pPr>
+        <w:pStyle w:val="ListParagraph"/>
+        <w:numPr>
+          <w:ilvl w:val="0"/>
+          <w:numId w:val="5"/>
+        </w:numPr>
+        <w:spacing w:after="0" w:line="240" w:lineRule="auto"/>
+        <w:textAlignment w:val="baseline"/>
+        <w:rPr>
+          <w:rFonts w:ascii="Arial" w:hAnsi="Arial" w:cs="Arial"/>
+          <w:color w:val="000000"/>
+        </w:rPr>
+      </w:pPr>
+      <w:r>
+        <w:rPr>
+          <w:rFonts w:ascii="Arial" w:hAnsi="Arial" w:cs="Arial"/>
+          <w:color w:val="000000"/>
+        </w:rPr>
+        <w:t xml:space="preserve">The calendar shall have an agenda view </w:t>
+      </w:r>
+    </w:p>
+    <w:p>
+      <w:pPr>
+        <w:numPr>
+          <w:ilvl w:val="1"/>
+          <w:numId w:val="7"/>
+        </w:numPr>
+        <w:spacing w:after="0" w:line="240" w:lineRule="auto"/>
+        <w:ind w:left="1440" w:hanging="360"/>
+        <w:textAlignment w:val="baseline"/>
+        <w:rPr>
+          <w:rFonts w:ascii="Arial" w:hAnsi="Arial" w:cs="Arial"/>
+          <w:color w:val="000000"/>
+        </w:rPr>
+      </w:pPr>
+      <w:r>
+        <w:rPr>
+          <w:rFonts w:ascii="Arial" w:hAnsi="Arial" w:cs="Arial"/>
+          <w:color w:val="000000"/>
+        </w:rPr>
+        <w:t>The app shall show all events in the future as a list</w:t>
+      </w:r>
+    </w:p>
+    <w:p>
+      <w:pPr>
+        <w:numPr>
+          <w:ilvl w:val="1"/>
+          <w:numId w:val="7"/>
+        </w:numPr>
+        <w:spacing w:after="0" w:line="240" w:lineRule="auto"/>
+        <w:ind w:left="1440" w:hanging="360"/>
+        <w:textAlignment w:val="baseline"/>
+        <w:rPr>
+          <w:rFonts w:ascii="Arial" w:hAnsi="Arial" w:cs="Arial"/>
+          <w:color w:val="000000"/>
+        </w:rPr>
+      </w:pPr>
+      <w:r>
+        <w:rPr>
+          <w:rFonts w:ascii="Arial" w:hAnsi="Arial" w:cs="Arial"/>
+          <w:color w:val="000000"/>
+        </w:rPr>
+        <w:t>The app shall show the event name and time</w:t>
+      </w:r>
+    </w:p>
+    <w:p>
+      <w:pPr>
+        <w:numPr>
+          <w:ilvl w:val="1"/>
+          <w:numId w:val="7"/>
+        </w:numPr>
+        <w:spacing w:after="0" w:line="240" w:lineRule="auto"/>
+        <w:ind w:left="1440" w:hanging="360"/>
+        <w:textAlignment w:val="baseline"/>
+        <w:rPr>
+          <w:rFonts w:ascii="Arial" w:hAnsi="Arial" w:cs="Arial"/>
+          <w:color w:val="000000"/>
+        </w:rPr>
+      </w:pPr>
+      <w:r>
+        <w:rPr>
+          <w:rFonts w:ascii="Arial" w:hAnsi="Arial" w:cs="Arial"/>
+          <w:color w:val="000000"/>
+        </w:rPr>
+        <w:t xml:space="preserve">Events shall be sorted by their starting time </w:t>
+      </w:r>
+    </w:p>
+    <w:p>
+      <w:pPr>
+        <w:spacing w:after="0" w:line="240" w:lineRule="auto"/>
+        <w:rPr>
+          <w:rFonts w:ascii="Times New Roman" w:eastAsia="Times New Roman" w:hAnsi="Times New Roman" w:cs="Times New Roman"/>
+          <w:sz w:val="24"/>
+          <w:szCs w:val="24"/>
+        </w:rPr>
+      </w:pPr>
+    </w:p>
+    <w:p>
+      <w:pPr>
+        <w:pStyle w:val="ListParagraph"/>
+        <w:numPr>
+          <w:ilvl w:val="0"/>
+          <w:numId w:val="5"/>
+        </w:numPr>
+        <w:spacing w:after="0" w:line="240" w:lineRule="auto"/>
+        <w:textAlignment w:val="baseline"/>
+        <w:rPr>
+          <w:rFonts w:ascii="Arial" w:hAnsi="Arial" w:cs="Arial"/>
+          <w:color w:val="000000"/>
+        </w:rPr>
+      </w:pPr>
+      <w:r>
+        <w:rPr>
+          <w:rFonts w:ascii="Arial" w:hAnsi="Arial" w:cs="Arial"/>
+          <w:color w:val="000000"/>
+        </w:rPr>
+        <w:t>The user shall be able to switch between views at any point in time</w:t>
+      </w:r>
+    </w:p>
+    <w:p>
+      <w:pPr>
+        <w:spacing w:after="0" w:line="240" w:lineRule="auto"/>
+        <w:rPr>
+          <w:rFonts w:ascii="Times New Roman" w:eastAsia="Times New Roman" w:hAnsi="Times New Roman" w:cs="Times New Roman"/>
+          <w:sz w:val="24"/>
+          <w:szCs w:val="24"/>
+        </w:rPr>
+      </w:pPr>
+    </w:p>
+    <w:p>
+      <w:pPr>
+        <w:pStyle w:val="ListParagraph"/>
+        <w:numPr>
+          <w:ilvl w:val="0"/>
+          <w:numId w:val="5"/>
+        </w:numPr>
+        <w:spacing w:after="0" w:line="240" w:lineRule="auto"/>
+        <w:textAlignment w:val="baseline"/>
+        <w:rPr>
+          <w:rFonts w:ascii="Arial" w:hAnsi="Arial" w:cs="Arial"/>
+          <w:color w:val="000000"/>
+        </w:rPr>
+      </w:pPr>
+      <w:r>
+        <w:rPr>
+          <w:rFonts w:ascii="Arial" w:hAnsi="Arial" w:cs="Arial"/>
+          <w:color w:val="000000"/>
+        </w:rPr>
+        <w:t>The app shall start at the monthly view</w:t>
+      </w:r>
+    </w:p>
+    <w:p>
+      <w:pPr>
+        <w:spacing w:after="0" w:line="240" w:lineRule="auto"/>
+        <w:textAlignment w:val="baseline"/>
+        <w:rPr>
+          <w:rFonts w:ascii="Arial" w:hAnsi="Arial" w:cs="Arial"/>
+          <w:color w:val="000000"/>
+        </w:rPr>
+      </w:pPr>
+    </w:p>
+    <w:p>
+      <w:pPr>
+        <w:pStyle w:val="ListParagraph"/>
+        <w:spacing w:after="0" w:line="240" w:lineRule="auto"/>
+        <w:textAlignment w:val="baseline"/>
+        <w:rPr>
+          <w:rFonts w:ascii="Arial" w:hAnsi="Arial" w:cs="Arial"/>
+          <w:color w:val="000000"/>
+        </w:rPr>
+      </w:pPr>
+    </w:p>
+    <w:p>
+      <w:pPr>
+        <w:pStyle w:val="ListParagraph"/>
+        <w:numPr>
+          <w:ilvl w:val="0"/>
+          <w:numId w:val="5"/>
+        </w:numPr>
+        <w:spacing w:after="0" w:line="240" w:lineRule="auto"/>
+        <w:textAlignment w:val="baseline"/>
+        <w:rPr>
+          <w:rFonts w:ascii="Arial" w:hAnsi="Arial" w:cs="Arial"/>
+          <w:color w:val="000000"/>
+        </w:rPr>
+      </w:pPr>
+      <w:r>
+        <w:rPr>
+          <w:rFonts w:ascii="Arial" w:hAnsi="Arial" w:cs="Arial"/>
+          <w:color w:val="000000"/>
+        </w:rPr>
+        <w:t>The app shall notify users before the event if they select that option</w:t>
+      </w:r>
+    </w:p>
+    <w:p>
+      <w:pPr>
+        <w:pStyle w:val="ListParagraph"/>
+        <w:numPr>
+          <w:ilvl w:val="1"/>
+          <w:numId w:val="5"/>
+        </w:numPr>
+        <w:spacing w:after="0" w:line="240" w:lineRule="auto"/>
+        <w:textAlignment w:val="baseline"/>
+        <w:rPr>
+          <w:rFonts w:ascii="Arial" w:hAnsi="Arial" w:cs="Arial"/>
+          <w:color w:val="000000"/>
+        </w:rPr>
+      </w:pPr>
+      <w:r>
+        <w:rPr>
+          <w:rFonts w:ascii="Arial" w:hAnsi="Arial" w:cs="Arial"/>
+          <w:color w:val="000000"/>
+        </w:rPr>
+        <w:t>The user shall type in the number of units before the event to get a notification. Units shall be selected via a spinner.</w:t>
+      </w:r>
+    </w:p>
+    <w:p>
+      <w:pPr>
+        <w:pStyle w:val="ListParagraph"/>
+        <w:numPr>
+          <w:ilvl w:val="1"/>
+          <w:numId w:val="5"/>
+        </w:numPr>
+        <w:spacing w:after="0" w:line="240" w:lineRule="auto"/>
+        <w:textAlignment w:val="baseline"/>
+        <w:rPr>
+          <w:rFonts w:ascii="Arial" w:hAnsi="Arial" w:cs="Arial"/>
+          <w:color w:val="000000"/>
+        </w:rPr>
+      </w:pPr>
       <w:bookmarkStart w:id="0" w:name="_GoBack"/>
       <w:bookmarkEnd w:id="0"/>
       <w:r>
         <w:rPr>
-          <w:rFonts w:ascii="Arial" w:eastAsia="Times New Roman" w:hAnsi="Arial" w:cs="Arial"/>
-          <w:color w:val="000000"/>
-        </w:rPr>
-        <w:t xml:space="preserve"> starting time</w:t>
+          <w:rFonts w:ascii="Arial" w:hAnsi="Arial" w:cs="Arial"/>
+          <w:color w:val="000000"/>
+        </w:rPr>
+        <w:t xml:space="preserve">Options for when the notification occurs shall be: 1-99 minutes, hours, days, or weeks before the event </w:t>
       </w:r>
+    </w:p>
+    <w:p>
+      <w:pPr>
+        <w:pStyle w:val="ListParagraph"/>
+        <w:spacing w:after="0" w:line="240" w:lineRule="auto"/>
+        <w:ind w:left="1440"/>
+        <w:textAlignment w:val="baseline"/>
+        <w:rPr>
+          <w:rFonts w:ascii="Arial" w:hAnsi="Arial" w:cs="Arial"/>
+          <w:color w:val="000000"/>
+        </w:rPr>
+      </w:pPr>
+    </w:p>
+    <w:p>
+      <w:pPr>
+        <w:spacing w:after="0" w:line="240" w:lineRule="auto"/>
+        <w:ind w:left="1080"/>
+        <w:textAlignment w:val="baseline"/>
+        <w:rPr>
+          <w:rFonts w:ascii="Arial" w:eastAsia="Times New Roman" w:hAnsi="Arial" w:cs="Arial"/>
+          <w:color w:val="000000"/>
+        </w:rPr>
+      </w:pPr>
     </w:p>
     <w:p/>
     <w:sectPr>
@@ -680,8 +942,234 @@
 </file>
 
 <file path=word/numbering.xml><?xml version="1.0" encoding="utf-8"?>
-<w:numbering xmlns:wpc="http://schemas.microsoft.com/office/word/2010/wordprocessingCanvas" xmlns:cx="http://schemas.microsoft.com/office/drawing/2014/chartex" xmlns:cx1="http://schemas.microsoft.com/office/drawing/2015/9/8/chartex" xmlns:cx2="http://schemas.microsoft.com/office/drawing/2015/10/21/chartex" xmlns:cx3="http://schemas.microsoft.com/office/drawing/2016/5/9/chartex" xmlns:cx4="http://schemas.microsoft.com/office/drawing/2016/5/10/chartex" xmlns:cx5="http://schemas.microsoft.com/office/drawing/2016/5/11/chartex" xmlns:cx6="http://schemas.microsoft.com/office/drawing/2016/5/12/chartex" xmlns:cx7="http://schemas.microsoft.com/office/drawing/2016/5/13/chartex" xmlns:cx8="http://schemas.microsoft.com/office/drawing/2016/5/14/chartex" xmlns:mc="http://schemas.openxmlformats.org/markup-compatibility/2006" xmlns:aink="http://schemas.microsoft.com/office/drawing/2016/ink" xmlns:am3d="http://schemas.microsoft.com/office/drawing/2017/model3d" xmlns:o="urn:schemas-microsoft-com:office:office" xmlns:r="http://schemas.openxmlformats.org/officeDocument/2006/relationships" xmlns:m="http://schemas.openxmlformats.org/officeDocument/2006/math" xmlns:v="urn:schemas-microsoft-com:vml" xmlns:wp14="http://schemas.microsoft.com/office/word/2010/wordprocessingDrawing" xmlns:wp="http://schemas.openxmlformats.org/drawingml/2006/wordprocessingDrawing" xmlns:w10="urn:schemas-microsoft-com:office:word" xmlns:w="http://schemas.openxmlformats.org/wordprocessingml/2006/main" xmlns:w14="http://schemas.microsoft.com/office/word/2010/wordml" xmlns:w15="http://schemas.microsoft.com/office/word/2012/wordml" xmlns:w16cid="http://schemas.microsoft.com/office/word/2016/wordml/cid" xmlns:w16se="http://schemas.microsoft.com/office/word/2015/wordml/symex" xmlns:wpg="http://schemas.microsoft.com/office/word/2010/wordprocessingGroup" xmlns:wpi="http://schemas.microsoft.com/office/word/2010/wordprocessingInk" xmlns:wne="http://schemas.microsoft.com/office/word/2006/wordml" xmlns:wps="http://schemas.microsoft.com/office/word/2010/wordprocessingShape" mc:Ignorable="w14 w15 w16se w16cid wp14">
-  <w:abstractNum w:abstractNumId="0" w15:restartNumberingAfterBreak="0">
+<w:numbering xmlns:wpc="http://schemas.microsoft.com/office/word/2010/wordprocessingCanvas" xmlns:mo="http://schemas.microsoft.com/office/mac/office/2008/main" xmlns:mc="http://schemas.openxmlformats.org/markup-compatibility/2006" xmlns:mv="urn:schemas-microsoft-com:mac:vml" xmlns:o="urn:schemas-microsoft-com:office:office" xmlns:r="http://schemas.openxmlformats.org/officeDocument/2006/relationships" xmlns:m="http://schemas.openxmlformats.org/officeDocument/2006/math" xmlns:v="urn:schemas-microsoft-com:vml" xmlns:wp14="http://schemas.microsoft.com/office/word/2010/wordprocessingDrawing" xmlns:wp="http://schemas.openxmlformats.org/drawingml/2006/wordprocessingDrawing" xmlns:w10="urn:schemas-microsoft-com:office:word" xmlns:w="http://schemas.openxmlformats.org/wordprocessingml/2006/main" xmlns:w14="http://schemas.microsoft.com/office/word/2010/wordml" xmlns:w15="http://schemas.microsoft.com/office/word/2012/wordml" xmlns:wpg="http://schemas.microsoft.com/office/word/2010/wordprocessingGroup" xmlns:wpi="http://schemas.microsoft.com/office/word/2010/wordprocessingInk" xmlns:wne="http://schemas.microsoft.com/office/word/2006/wordml" xmlns:wps="http://schemas.microsoft.com/office/word/2010/wordprocessingShape" mc:Ignorable="w14 w15 wp14">
+  <w:abstractNum w:abstractNumId="0">
+    <w:nsid w:val="04B41780"/>
+    <w:multiLevelType w:val="multilevel"/>
+    <w:tmpl w:val="A24CDEAC"/>
+    <w:lvl w:ilvl="0">
+      <w:start w:val="3"/>
+      <w:numFmt w:val="decimal"/>
+      <w:lvlText w:val="%1."/>
+      <w:lvlJc w:val="left"/>
+      <w:pPr>
+        <w:tabs>
+          <w:tab w:val="num" w:pos="720"/>
+        </w:tabs>
+        <w:ind w:left="720" w:hanging="360"/>
+      </w:pPr>
+    </w:lvl>
+    <w:lvl w:ilvl="1" w:tentative="1">
+      <w:start w:val="1"/>
+      <w:numFmt w:val="decimal"/>
+      <w:lvlText w:val="%2."/>
+      <w:lvlJc w:val="left"/>
+      <w:pPr>
+        <w:tabs>
+          <w:tab w:val="num" w:pos="1440"/>
+        </w:tabs>
+        <w:ind w:left="1440" w:hanging="360"/>
+      </w:pPr>
+    </w:lvl>
+    <w:lvl w:ilvl="2" w:tentative="1">
+      <w:start w:val="1"/>
+      <w:numFmt w:val="decimal"/>
+      <w:lvlText w:val="%3."/>
+      <w:lvlJc w:val="left"/>
+      <w:pPr>
+        <w:tabs>
+          <w:tab w:val="num" w:pos="2160"/>
+        </w:tabs>
+        <w:ind w:left="2160" w:hanging="360"/>
+      </w:pPr>
+    </w:lvl>
+    <w:lvl w:ilvl="3" w:tentative="1">
+      <w:start w:val="1"/>
+      <w:numFmt w:val="decimal"/>
+      <w:lvlText w:val="%4."/>
+      <w:lvlJc w:val="left"/>
+      <w:pPr>
+        <w:tabs>
+          <w:tab w:val="num" w:pos="2880"/>
+        </w:tabs>
+        <w:ind w:left="2880" w:hanging="360"/>
+      </w:pPr>
+    </w:lvl>
+    <w:lvl w:ilvl="4" w:tentative="1">
+      <w:start w:val="1"/>
+      <w:numFmt w:val="decimal"/>
+      <w:lvlText w:val="%5."/>
+      <w:lvlJc w:val="left"/>
+      <w:pPr>
+        <w:tabs>
+          <w:tab w:val="num" w:pos="3600"/>
+        </w:tabs>
+        <w:ind w:left="3600" w:hanging="360"/>
+      </w:pPr>
+    </w:lvl>
+    <w:lvl w:ilvl="5" w:tentative="1">
+      <w:start w:val="1"/>
+      <w:numFmt w:val="decimal"/>
+      <w:lvlText w:val="%6."/>
+      <w:lvlJc w:val="left"/>
+      <w:pPr>
+        <w:tabs>
+          <w:tab w:val="num" w:pos="4320"/>
+        </w:tabs>
+        <w:ind w:left="4320" w:hanging="360"/>
+      </w:pPr>
+    </w:lvl>
+    <w:lvl w:ilvl="6" w:tentative="1">
+      <w:start w:val="1"/>
+      <w:numFmt w:val="decimal"/>
+      <w:lvlText w:val="%7."/>
+      <w:lvlJc w:val="left"/>
+      <w:pPr>
+        <w:tabs>
+          <w:tab w:val="num" w:pos="5040"/>
+        </w:tabs>
+        <w:ind w:left="5040" w:hanging="360"/>
+      </w:pPr>
+    </w:lvl>
+    <w:lvl w:ilvl="7" w:tentative="1">
+      <w:start w:val="1"/>
+      <w:numFmt w:val="decimal"/>
+      <w:lvlText w:val="%8."/>
+      <w:lvlJc w:val="left"/>
+      <w:pPr>
+        <w:tabs>
+          <w:tab w:val="num" w:pos="5760"/>
+        </w:tabs>
+        <w:ind w:left="5760" w:hanging="360"/>
+      </w:pPr>
+    </w:lvl>
+    <w:lvl w:ilvl="8" w:tentative="1">
+      <w:start w:val="1"/>
+      <w:numFmt w:val="decimal"/>
+      <w:lvlText w:val="%9."/>
+      <w:lvlJc w:val="left"/>
+      <w:pPr>
+        <w:tabs>
+          <w:tab w:val="num" w:pos="6480"/>
+        </w:tabs>
+        <w:ind w:left="6480" w:hanging="360"/>
+      </w:pPr>
+    </w:lvl>
+  </w:abstractNum>
+  <w:abstractNum w:abstractNumId="1">
+    <w:nsid w:val="10524527"/>
+    <w:multiLevelType w:val="multilevel"/>
+    <w:tmpl w:val="77B831E4"/>
+    <w:lvl w:ilvl="0">
+      <w:start w:val="4"/>
+      <w:numFmt w:val="decimal"/>
+      <w:lvlText w:val="%1."/>
+      <w:lvlJc w:val="left"/>
+      <w:pPr>
+        <w:tabs>
+          <w:tab w:val="num" w:pos="720"/>
+        </w:tabs>
+        <w:ind w:left="720" w:hanging="360"/>
+      </w:pPr>
+    </w:lvl>
+    <w:lvl w:ilvl="1">
+      <w:start w:val="1"/>
+      <w:numFmt w:val="decimal"/>
+      <w:lvlText w:val="%2."/>
+      <w:lvlJc w:val="left"/>
+      <w:pPr>
+        <w:tabs>
+          <w:tab w:val="num" w:pos="1440"/>
+        </w:tabs>
+        <w:ind w:left="1440" w:hanging="360"/>
+      </w:pPr>
+    </w:lvl>
+    <w:lvl w:ilvl="2">
+      <w:start w:val="1"/>
+      <w:numFmt w:val="decimal"/>
+      <w:lvlText w:val="%3."/>
+      <w:lvlJc w:val="left"/>
+      <w:pPr>
+        <w:tabs>
+          <w:tab w:val="num" w:pos="2160"/>
+        </w:tabs>
+        <w:ind w:left="2160" w:hanging="360"/>
+      </w:pPr>
+    </w:lvl>
+    <w:lvl w:ilvl="3" w:tentative="1">
+      <w:start w:val="1"/>
+      <w:numFmt w:val="decimal"/>
+      <w:lvlText w:val="%4."/>
+      <w:lvlJc w:val="left"/>
+      <w:pPr>
+        <w:tabs>
+          <w:tab w:val="num" w:pos="2880"/>
+        </w:tabs>
+        <w:ind w:left="2880" w:hanging="360"/>
+      </w:pPr>
+    </w:lvl>
+    <w:lvl w:ilvl="4" w:tentative="1">
+      <w:start w:val="1"/>
+      <w:numFmt w:val="decimal"/>
+      <w:lvlText w:val="%5."/>
+      <w:lvlJc w:val="left"/>
+      <w:pPr>
+        <w:tabs>
+          <w:tab w:val="num" w:pos="3600"/>
+        </w:tabs>
+        <w:ind w:left="3600" w:hanging="360"/>
+      </w:pPr>
+    </w:lvl>
+    <w:lvl w:ilvl="5" w:tentative="1">
+      <w:start w:val="1"/>
+      <w:numFmt w:val="decimal"/>
+      <w:lvlText w:val="%6."/>
+      <w:lvlJc w:val="left"/>
+      <w:pPr>
+        <w:tabs>
+          <w:tab w:val="num" w:pos="4320"/>
+        </w:tabs>
+        <w:ind w:left="4320" w:hanging="360"/>
+      </w:pPr>
+    </w:lvl>
+    <w:lvl w:ilvl="6" w:tentative="1">
+      <w:start w:val="1"/>
+      <w:numFmt w:val="decimal"/>
+      <w:lvlText w:val="%7."/>
+      <w:lvlJc w:val="left"/>
+      <w:pPr>
+        <w:tabs>
+          <w:tab w:val="num" w:pos="5040"/>
+        </w:tabs>
+        <w:ind w:left="5040" w:hanging="360"/>
+      </w:pPr>
+    </w:lvl>
+    <w:lvl w:ilvl="7" w:tentative="1">
+      <w:start w:val="1"/>
+      <w:numFmt w:val="decimal"/>
+      <w:lvlText w:val="%8."/>
+      <w:lvlJc w:val="left"/>
+      <w:pPr>
+        <w:tabs>
+          <w:tab w:val="num" w:pos="5760"/>
+        </w:tabs>
+        <w:ind w:left="5760" w:hanging="360"/>
+      </w:pPr>
+    </w:lvl>
+    <w:lvl w:ilvl="8" w:tentative="1">
+      <w:start w:val="1"/>
+      <w:numFmt w:val="decimal"/>
+      <w:lvlText w:val="%9."/>
+      <w:lvlJc w:val="left"/>
+      <w:pPr>
+        <w:tabs>
+          <w:tab w:val="num" w:pos="6480"/>
+        </w:tabs>
+        <w:ind w:left="6480" w:hanging="360"/>
+      </w:pPr>
+    </w:lvl>
+  </w:abstractNum>
+  <w:abstractNum w:abstractNumId="2">
     <w:nsid w:val="1480227E"/>
     <w:multiLevelType w:val="multilevel"/>
     <w:tmpl w:val="DD2A15C6"/>
@@ -794,7 +1282,233 @@
       </w:pPr>
     </w:lvl>
   </w:abstractNum>
-  <w:abstractNum w:abstractNumId="1" w15:restartNumberingAfterBreak="0">
+  <w:abstractNum w:abstractNumId="3">
+    <w:nsid w:val="49BB583C"/>
+    <w:multiLevelType w:val="multilevel"/>
+    <w:tmpl w:val="443298C0"/>
+    <w:lvl w:ilvl="0">
+      <w:start w:val="4"/>
+      <w:numFmt w:val="decimal"/>
+      <w:lvlText w:val="%1."/>
+      <w:lvlJc w:val="left"/>
+      <w:pPr>
+        <w:tabs>
+          <w:tab w:val="num" w:pos="1080"/>
+        </w:tabs>
+        <w:ind w:left="1080" w:hanging="360"/>
+      </w:pPr>
+    </w:lvl>
+    <w:lvl w:ilvl="1">
+      <w:start w:val="1"/>
+      <w:numFmt w:val="decimal"/>
+      <w:lvlText w:val="%2."/>
+      <w:lvlJc w:val="left"/>
+      <w:pPr>
+        <w:tabs>
+          <w:tab w:val="num" w:pos="1800"/>
+        </w:tabs>
+        <w:ind w:left="1800" w:hanging="360"/>
+      </w:pPr>
+    </w:lvl>
+    <w:lvl w:ilvl="2" w:tentative="1">
+      <w:start w:val="1"/>
+      <w:numFmt w:val="decimal"/>
+      <w:lvlText w:val="%3."/>
+      <w:lvlJc w:val="left"/>
+      <w:pPr>
+        <w:tabs>
+          <w:tab w:val="num" w:pos="2520"/>
+        </w:tabs>
+        <w:ind w:left="2520" w:hanging="360"/>
+      </w:pPr>
+    </w:lvl>
+    <w:lvl w:ilvl="3" w:tentative="1">
+      <w:start w:val="1"/>
+      <w:numFmt w:val="decimal"/>
+      <w:lvlText w:val="%4."/>
+      <w:lvlJc w:val="left"/>
+      <w:pPr>
+        <w:tabs>
+          <w:tab w:val="num" w:pos="3240"/>
+        </w:tabs>
+        <w:ind w:left="3240" w:hanging="360"/>
+      </w:pPr>
+    </w:lvl>
+    <w:lvl w:ilvl="4" w:tentative="1">
+      <w:start w:val="1"/>
+      <w:numFmt w:val="decimal"/>
+      <w:lvlText w:val="%5."/>
+      <w:lvlJc w:val="left"/>
+      <w:pPr>
+        <w:tabs>
+          <w:tab w:val="num" w:pos="3960"/>
+        </w:tabs>
+        <w:ind w:left="3960" w:hanging="360"/>
+      </w:pPr>
+    </w:lvl>
+    <w:lvl w:ilvl="5" w:tentative="1">
+      <w:start w:val="1"/>
+      <w:numFmt w:val="decimal"/>
+      <w:lvlText w:val="%6."/>
+      <w:lvlJc w:val="left"/>
+      <w:pPr>
+        <w:tabs>
+          <w:tab w:val="num" w:pos="4680"/>
+        </w:tabs>
+        <w:ind w:left="4680" w:hanging="360"/>
+      </w:pPr>
+    </w:lvl>
+    <w:lvl w:ilvl="6" w:tentative="1">
+      <w:start w:val="1"/>
+      <w:numFmt w:val="decimal"/>
+      <w:lvlText w:val="%7."/>
+      <w:lvlJc w:val="left"/>
+      <w:pPr>
+        <w:tabs>
+          <w:tab w:val="num" w:pos="5400"/>
+        </w:tabs>
+        <w:ind w:left="5400" w:hanging="360"/>
+      </w:pPr>
+    </w:lvl>
+    <w:lvl w:ilvl="7" w:tentative="1">
+      <w:start w:val="1"/>
+      <w:numFmt w:val="decimal"/>
+      <w:lvlText w:val="%8."/>
+      <w:lvlJc w:val="left"/>
+      <w:pPr>
+        <w:tabs>
+          <w:tab w:val="num" w:pos="6120"/>
+        </w:tabs>
+        <w:ind w:left="6120" w:hanging="360"/>
+      </w:pPr>
+    </w:lvl>
+    <w:lvl w:ilvl="8" w:tentative="1">
+      <w:start w:val="1"/>
+      <w:numFmt w:val="decimal"/>
+      <w:lvlText w:val="%9."/>
+      <w:lvlJc w:val="left"/>
+      <w:pPr>
+        <w:tabs>
+          <w:tab w:val="num" w:pos="6840"/>
+        </w:tabs>
+        <w:ind w:left="6840" w:hanging="360"/>
+      </w:pPr>
+    </w:lvl>
+  </w:abstractNum>
+  <w:abstractNum w:abstractNumId="4">
+    <w:nsid w:val="52084162"/>
+    <w:multiLevelType w:val="multilevel"/>
+    <w:tmpl w:val="2BD28EB2"/>
+    <w:lvl w:ilvl="0">
+      <w:start w:val="1"/>
+      <w:numFmt w:val="decimal"/>
+      <w:lvlText w:val="%1."/>
+      <w:lvlJc w:val="left"/>
+      <w:pPr>
+        <w:tabs>
+          <w:tab w:val="num" w:pos="720"/>
+        </w:tabs>
+        <w:ind w:left="720" w:hanging="360"/>
+      </w:pPr>
+    </w:lvl>
+    <w:lvl w:ilvl="1">
+      <w:start w:val="1"/>
+      <w:numFmt w:val="decimal"/>
+      <w:lvlText w:val="%2."/>
+      <w:lvlJc w:val="left"/>
+      <w:pPr>
+        <w:tabs>
+          <w:tab w:val="num" w:pos="1440"/>
+        </w:tabs>
+        <w:ind w:left="1440" w:hanging="360"/>
+      </w:pPr>
+    </w:lvl>
+    <w:lvl w:ilvl="2" w:tentative="1">
+      <w:start w:val="1"/>
+      <w:numFmt w:val="decimal"/>
+      <w:lvlText w:val="%3."/>
+      <w:lvlJc w:val="left"/>
+      <w:pPr>
+        <w:tabs>
+          <w:tab w:val="num" w:pos="2160"/>
+        </w:tabs>
+        <w:ind w:left="2160" w:hanging="360"/>
+      </w:pPr>
+    </w:lvl>
+    <w:lvl w:ilvl="3" w:tentative="1">
+      <w:start w:val="1"/>
+      <w:numFmt w:val="decimal"/>
+      <w:lvlText w:val="%4."/>
+      <w:lvlJc w:val="left"/>
+      <w:pPr>
+        <w:tabs>
+          <w:tab w:val="num" w:pos="2880"/>
+        </w:tabs>
+        <w:ind w:left="2880" w:hanging="360"/>
+      </w:pPr>
+    </w:lvl>
+    <w:lvl w:ilvl="4" w:tentative="1">
+      <w:start w:val="1"/>
+      <w:numFmt w:val="decimal"/>
+      <w:lvlText w:val="%5."/>
+      <w:lvlJc w:val="left"/>
+      <w:pPr>
+        <w:tabs>
+          <w:tab w:val="num" w:pos="3600"/>
+        </w:tabs>
+        <w:ind w:left="3600" w:hanging="360"/>
+      </w:pPr>
+    </w:lvl>
+    <w:lvl w:ilvl="5" w:tentative="1">
+      <w:start w:val="1"/>
+      <w:numFmt w:val="decimal"/>
+      <w:lvlText w:val="%6."/>
+      <w:lvlJc w:val="left"/>
+      <w:pPr>
+        <w:tabs>
+          <w:tab w:val="num" w:pos="4320"/>
+        </w:tabs>
+        <w:ind w:left="4320" w:hanging="360"/>
+      </w:pPr>
+    </w:lvl>
+    <w:lvl w:ilvl="6" w:tentative="1">
+      <w:start w:val="1"/>
+      <w:numFmt w:val="decimal"/>
+      <w:lvlText w:val="%7."/>
+      <w:lvlJc w:val="left"/>
+      <w:pPr>
+        <w:tabs>
+          <w:tab w:val="num" w:pos="5040"/>
+        </w:tabs>
+        <w:ind w:left="5040" w:hanging="360"/>
+      </w:pPr>
+    </w:lvl>
+    <w:lvl w:ilvl="7" w:tentative="1">
+      <w:start w:val="1"/>
+      <w:numFmt w:val="decimal"/>
+      <w:lvlText w:val="%8."/>
+      <w:lvlJc w:val="left"/>
+      <w:pPr>
+        <w:tabs>
+          <w:tab w:val="num" w:pos="5760"/>
+        </w:tabs>
+        <w:ind w:left="5760" w:hanging="360"/>
+      </w:pPr>
+    </w:lvl>
+    <w:lvl w:ilvl="8" w:tentative="1">
+      <w:start w:val="1"/>
+      <w:numFmt w:val="decimal"/>
+      <w:lvlText w:val="%9."/>
+      <w:lvlJc w:val="left"/>
+      <w:pPr>
+        <w:tabs>
+          <w:tab w:val="num" w:pos="6480"/>
+        </w:tabs>
+        <w:ind w:left="6480" w:hanging="360"/>
+      </w:pPr>
+    </w:lvl>
+  </w:abstractNum>
+  <w:abstractNum w:abstractNumId="5">
     <w:nsid w:val="56250719"/>
     <w:multiLevelType w:val="multilevel"/>
     <w:tmpl w:val="0986DA5E"/>
@@ -907,7 +1621,120 @@
       </w:pPr>
     </w:lvl>
   </w:abstractNum>
-  <w:abstractNum w:abstractNumId="2" w15:restartNumberingAfterBreak="0">
+  <w:abstractNum w:abstractNumId="6">
+    <w:nsid w:val="63F91B89"/>
+    <w:multiLevelType w:val="multilevel"/>
+    <w:tmpl w:val="2D407EAC"/>
+    <w:lvl w:ilvl="0">
+      <w:start w:val="2"/>
+      <w:numFmt w:val="decimal"/>
+      <w:lvlText w:val="%1."/>
+      <w:lvlJc w:val="left"/>
+      <w:pPr>
+        <w:tabs>
+          <w:tab w:val="num" w:pos="720"/>
+        </w:tabs>
+        <w:ind w:left="720" w:hanging="360"/>
+      </w:pPr>
+    </w:lvl>
+    <w:lvl w:ilvl="1" w:tentative="1">
+      <w:start w:val="1"/>
+      <w:numFmt w:val="decimal"/>
+      <w:lvlText w:val="%2."/>
+      <w:lvlJc w:val="left"/>
+      <w:pPr>
+        <w:tabs>
+          <w:tab w:val="num" w:pos="1440"/>
+        </w:tabs>
+        <w:ind w:left="1440" w:hanging="360"/>
+      </w:pPr>
+    </w:lvl>
+    <w:lvl w:ilvl="2" w:tentative="1">
+      <w:start w:val="1"/>
+      <w:numFmt w:val="decimal"/>
+      <w:lvlText w:val="%3."/>
+      <w:lvlJc w:val="left"/>
+      <w:pPr>
+        <w:tabs>
+          <w:tab w:val="num" w:pos="2160"/>
+        </w:tabs>
+        <w:ind w:left="2160" w:hanging="360"/>
+      </w:pPr>
+    </w:lvl>
+    <w:lvl w:ilvl="3" w:tentative="1">
+      <w:start w:val="1"/>
+      <w:numFmt w:val="decimal"/>
+      <w:lvlText w:val="%4."/>
+      <w:lvlJc w:val="left"/>
+      <w:pPr>
+        <w:tabs>
+          <w:tab w:val="num" w:pos="2880"/>
+        </w:tabs>
+        <w:ind w:left="2880" w:hanging="360"/>
+      </w:pPr>
+    </w:lvl>
+    <w:lvl w:ilvl="4" w:tentative="1">
+      <w:start w:val="1"/>
+      <w:numFmt w:val="decimal"/>
+      <w:lvlText w:val="%5."/>
+      <w:lvlJc w:val="left"/>
+      <w:pPr>
+        <w:tabs>
+          <w:tab w:val="num" w:pos="3600"/>
+        </w:tabs>
+        <w:ind w:left="3600" w:hanging="360"/>
+      </w:pPr>
+    </w:lvl>
+    <w:lvl w:ilvl="5" w:tentative="1">
+      <w:start w:val="1"/>
+      <w:numFmt w:val="decimal"/>
+      <w:lvlText w:val="%6."/>
+      <w:lvlJc w:val="left"/>
+      <w:pPr>
+        <w:tabs>
+          <w:tab w:val="num" w:pos="4320"/>
+        </w:tabs>
+        <w:ind w:left="4320" w:hanging="360"/>
+      </w:pPr>
+    </w:lvl>
+    <w:lvl w:ilvl="6" w:tentative="1">
+      <w:start w:val="1"/>
+      <w:numFmt w:val="decimal"/>
+      <w:lvlText w:val="%7."/>
+      <w:lvlJc w:val="left"/>
+      <w:pPr>
+        <w:tabs>
+          <w:tab w:val="num" w:pos="5040"/>
+        </w:tabs>
+        <w:ind w:left="5040" w:hanging="360"/>
+      </w:pPr>
+    </w:lvl>
+    <w:lvl w:ilvl="7" w:tentative="1">
+      <w:start w:val="1"/>
+      <w:numFmt w:val="decimal"/>
+      <w:lvlText w:val="%8."/>
+      <w:lvlJc w:val="left"/>
+      <w:pPr>
+        <w:tabs>
+          <w:tab w:val="num" w:pos="5760"/>
+        </w:tabs>
+        <w:ind w:left="5760" w:hanging="360"/>
+      </w:pPr>
+    </w:lvl>
+    <w:lvl w:ilvl="8" w:tentative="1">
+      <w:start w:val="1"/>
+      <w:numFmt w:val="decimal"/>
+      <w:lvlText w:val="%9."/>
+      <w:lvlJc w:val="left"/>
+      <w:pPr>
+        <w:tabs>
+          <w:tab w:val="num" w:pos="6480"/>
+        </w:tabs>
+        <w:ind w:left="6480" w:hanging="360"/>
+      </w:pPr>
+    </w:lvl>
+  </w:abstractNum>
+  <w:abstractNum w:abstractNumId="7">
     <w:nsid w:val="7C896C9F"/>
     <w:multiLevelType w:val="hybridMultilevel"/>
     <w:tmpl w:val="B8EA5B20"/>
@@ -994,10 +1821,10 @@
     </w:lvl>
   </w:abstractNum>
   <w:num w:numId="1">
-    <w:abstractNumId w:val="0"/>
+    <w:abstractNumId w:val="2"/>
   </w:num>
   <w:num w:numId="2">
-    <w:abstractNumId w:val="0"/>
+    <w:abstractNumId w:val="2"/>
     <w:lvlOverride w:ilvl="0">
       <w:lvl w:ilvl="0">
         <w:start w:val="1"/>
@@ -1119,7 +1946,7 @@
     </w:lvlOverride>
   </w:num>
   <w:num w:numId="3">
-    <w:abstractNumId w:val="1"/>
+    <w:abstractNumId w:val="5"/>
     <w:lvlOverride w:ilvl="0">
       <w:lvl w:ilvl="0">
         <w:numFmt w:val="decimal"/>
@@ -1129,7 +1956,7 @@
     </w:lvlOverride>
   </w:num>
   <w:num w:numId="4">
-    <w:abstractNumId w:val="1"/>
+    <w:abstractNumId w:val="5"/>
     <w:lvlOverride w:ilvl="0">
       <w:lvl w:ilvl="0">
         <w:numFmt w:val="decimal"/>
@@ -1146,13 +1973,80 @@
     </w:lvlOverride>
   </w:num>
   <w:num w:numId="5">
-    <w:abstractNumId w:val="2"/>
+    <w:abstractNumId w:val="7"/>
+  </w:num>
+  <w:num w:numId="6">
+    <w:abstractNumId w:val="4"/>
+  </w:num>
+  <w:num w:numId="7">
+    <w:abstractNumId w:val="4"/>
+    <w:lvlOverride w:ilvl="1">
+      <w:lvl w:ilvl="1">
+        <w:numFmt w:val="lowerLetter"/>
+        <w:lvlText w:val="%2."/>
+        <w:lvlJc w:val="left"/>
+      </w:lvl>
+    </w:lvlOverride>
+  </w:num>
+  <w:num w:numId="8">
+    <w:abstractNumId w:val="6"/>
+    <w:lvlOverride w:ilvl="0">
+      <w:lvl w:ilvl="0">
+        <w:numFmt w:val="decimal"/>
+        <w:lvlText w:val="%1."/>
+        <w:lvlJc w:val="left"/>
+      </w:lvl>
+    </w:lvlOverride>
+  </w:num>
+  <w:num w:numId="9">
+    <w:abstractNumId w:val="0"/>
+    <w:lvlOverride w:ilvl="0">
+      <w:lvl w:ilvl="0">
+        <w:numFmt w:val="decimal"/>
+        <w:lvlText w:val="%1."/>
+        <w:lvlJc w:val="left"/>
+      </w:lvl>
+    </w:lvlOverride>
+  </w:num>
+  <w:num w:numId="10">
+    <w:abstractNumId w:val="1"/>
+    <w:lvlOverride w:ilvl="0">
+      <w:lvl w:ilvl="0">
+        <w:numFmt w:val="decimal"/>
+        <w:lvlText w:val="%1."/>
+        <w:lvlJc w:val="left"/>
+      </w:lvl>
+    </w:lvlOverride>
+  </w:num>
+  <w:num w:numId="11">
+    <w:abstractNumId w:val="1"/>
+    <w:lvlOverride w:ilvl="0">
+      <w:lvl w:ilvl="0">
+        <w:start w:val="1"/>
+        <w:numFmt w:val="lowerLetter"/>
+        <w:lvlText w:val="%1."/>
+        <w:lvlJc w:val="left"/>
+        <w:rPr>
+          <w:rFonts w:ascii="Arial" w:eastAsiaTheme="minorHAnsi" w:hAnsi="Arial" w:cs="Arial"/>
+        </w:rPr>
+      </w:lvl>
+    </w:lvlOverride>
+    <w:lvlOverride w:ilvl="1">
+      <w:lvl w:ilvl="1">
+        <w:numFmt w:val="lowerLetter"/>
+        <w:lvlText w:val="%2."/>
+        <w:lvlJc w:val="left"/>
+      </w:lvl>
+    </w:lvlOverride>
+  </w:num>
+  <w:num w:numId="12">
+    <w:abstractNumId w:val="3"/>
   </w:num>
 </w:numbering>
 </file>
 
 <file path=word/styles.xml><?xml version="1.0" encoding="utf-8"?>
-<w:styles xmlns:mc="http://schemas.openxmlformats.org/markup-compatibility/2006" xmlns:r="http://schemas.openxmlformats.org/officeDocument/2006/relationships" xmlns:w="http://schemas.openxmlformats.org/wordprocessingml/2006/main" xmlns:w14="http://schemas.microsoft.com/office/word/2010/wordml" xmlns:w15="http://schemas.microsoft.com/office/word/2012/wordml" xmlns:w16cid="http://schemas.microsoft.com/office/word/2016/wordml/cid" xmlns:w16se="http://schemas.microsoft.com/office/word/2015/wordml/symex" mc:Ignorable="w14 w15 w16se w16cid">
+<w:styles xmlns:mc="http://schemas.openxmlformats.org/markup-compatibility/2006" xmlns:r="http://schemas.openxmlformats.org/officeDocument/2006/relationships" xmlns:w="http://schemas.openxmlformats.org/wordprocessingml/2006/main" xmlns:w14="http://schemas.microsoft.com/office/word/2010/wordml" xmlns:w15="http://schemas.microsoft.com/office/word/2012/wordml" mc:Ignorable="w14 w15">
   <w:docDefaults>
     <w:rPrDefault>
       <w:rPr>
@@ -1168,7 +2062,7 @@
       </w:pPr>
     </w:pPrDefault>
   </w:docDefaults>
-  <w:latentStyles w:defLockedState="0" w:defUIPriority="99" w:defSemiHidden="0" w:defUnhideWhenUsed="0" w:defQFormat="0" w:count="375">
+  <w:latentStyles w:defLockedState="0" w:defUIPriority="99" w:defSemiHidden="0" w:defUnhideWhenUsed="0" w:defQFormat="0" w:count="382">
     <w:lsdException w:name="Normal" w:uiPriority="0" w:qFormat="1"/>
     <w:lsdException w:name="heading 1" w:uiPriority="9" w:qFormat="1"/>
     <w:lsdException w:name="heading 2" w:semiHidden="1" w:uiPriority="9" w:unhideWhenUsed="1" w:qFormat="1"/>
@@ -1323,7 +2217,7 @@
     <w:lsdException w:name="Table Web 2" w:semiHidden="1" w:unhideWhenUsed="1"/>
     <w:lsdException w:name="Table Web 3" w:semiHidden="1" w:unhideWhenUsed="1"/>
     <w:lsdException w:name="Balloon Text" w:semiHidden="1" w:unhideWhenUsed="1"/>
-    <w:lsdException w:name="Table Grid" w:semiHidden="1" w:uiPriority="59" w:unhideWhenUsed="1"/>
+    <w:lsdException w:name="Table Grid" w:uiPriority="59"/>
     <w:lsdException w:name="Table Theme" w:semiHidden="1" w:unhideWhenUsed="1"/>
     <w:lsdException w:name="Placeholder Text" w:semiHidden="1"/>
     <w:lsdException w:name="No Spacing" w:uiPriority="1" w:qFormat="1"/>
@@ -1542,8 +2436,6 @@
     <w:lsdException w:name="List Table 7 Colorful Accent 6" w:uiPriority="52"/>
     <w:lsdException w:name="Mention" w:semiHidden="1" w:unhideWhenUsed="1"/>
     <w:lsdException w:name="Smart Hyperlink" w:semiHidden="1" w:unhideWhenUsed="1"/>
-    <w:lsdException w:name="Hashtag" w:semiHidden="1" w:unhideWhenUsed="1"/>
-    <w:lsdException w:name="Unresolved Mention" w:semiHidden="1" w:unhideWhenUsed="1"/>
   </w:latentStyles>
   <w:style w:type="paragraph" w:default="1" w:styleId="Normal">
     <w:name w:val="Normal"/>

</xml_diff>

<commit_message>
added the last few requirements
</commit_message>
<xml_diff>
--- a/Requirements.docx
+++ b/Requirements.docx
@@ -1,6 +1,6 @@
 
 <file path=word/document.xml><?xml version="1.0" encoding="utf-8"?>
-<w:document xmlns:wpc="http://schemas.microsoft.com/office/word/2010/wordprocessingCanvas" xmlns:mo="http://schemas.microsoft.com/office/mac/office/2008/main" xmlns:mc="http://schemas.openxmlformats.org/markup-compatibility/2006" xmlns:mv="urn:schemas-microsoft-com:mac:vml" xmlns:o="urn:schemas-microsoft-com:office:office" xmlns:r="http://schemas.openxmlformats.org/officeDocument/2006/relationships" xmlns:m="http://schemas.openxmlformats.org/officeDocument/2006/math" xmlns:v="urn:schemas-microsoft-com:vml" xmlns:wp14="http://schemas.microsoft.com/office/word/2010/wordprocessingDrawing" xmlns:wp="http://schemas.openxmlformats.org/drawingml/2006/wordprocessingDrawing" xmlns:w10="urn:schemas-microsoft-com:office:word" xmlns:w="http://schemas.openxmlformats.org/wordprocessingml/2006/main" xmlns:w14="http://schemas.microsoft.com/office/word/2010/wordml" xmlns:w15="http://schemas.microsoft.com/office/word/2012/wordml" xmlns:wpg="http://schemas.microsoft.com/office/word/2010/wordprocessingGroup" xmlns:wpi="http://schemas.microsoft.com/office/word/2010/wordprocessingInk" xmlns:wne="http://schemas.microsoft.com/office/word/2006/wordml" xmlns:wps="http://schemas.microsoft.com/office/word/2010/wordprocessingShape" mc:Ignorable="w14 w15 wp14">
+<w:document xmlns:wpc="http://schemas.microsoft.com/office/word/2010/wordprocessingCanvas" xmlns:cx="http://schemas.microsoft.com/office/drawing/2014/chartex" xmlns:cx1="http://schemas.microsoft.com/office/drawing/2015/9/8/chartex" xmlns:cx2="http://schemas.microsoft.com/office/drawing/2015/10/21/chartex" xmlns:cx3="http://schemas.microsoft.com/office/drawing/2016/5/9/chartex" xmlns:cx4="http://schemas.microsoft.com/office/drawing/2016/5/10/chartex" xmlns:cx5="http://schemas.microsoft.com/office/drawing/2016/5/11/chartex" xmlns:mc="http://schemas.openxmlformats.org/markup-compatibility/2006" xmlns:o="urn:schemas-microsoft-com:office:office" xmlns:r="http://schemas.openxmlformats.org/officeDocument/2006/relationships" xmlns:m="http://schemas.openxmlformats.org/officeDocument/2006/math" xmlns:v="urn:schemas-microsoft-com:vml" xmlns:wp14="http://schemas.microsoft.com/office/word/2010/wordprocessingDrawing" xmlns:wp="http://schemas.openxmlformats.org/drawingml/2006/wordprocessingDrawing" xmlns:w10="urn:schemas-microsoft-com:office:word" xmlns:w="http://schemas.openxmlformats.org/wordprocessingml/2006/main" xmlns:w14="http://schemas.microsoft.com/office/word/2010/wordml" xmlns:w15="http://schemas.microsoft.com/office/word/2012/wordml" xmlns:w16se="http://schemas.microsoft.com/office/word/2015/wordml/symex" xmlns:wpg="http://schemas.microsoft.com/office/word/2010/wordprocessingGroup" xmlns:wpi="http://schemas.microsoft.com/office/word/2010/wordprocessingInk" xmlns:wne="http://schemas.microsoft.com/office/word/2006/wordml" xmlns:wps="http://schemas.microsoft.com/office/word/2010/wordprocessingShape" mc:Ignorable="w14 w15 w16se wp14">
   <w:body>
     <w:p>
       <w:pPr>
@@ -827,17 +827,8 @@
           <w:color w:val="000000"/>
         </w:rPr>
       </w:pPr>
-    </w:p>
-    <w:p>
-      <w:pPr>
-        <w:pStyle w:val="ListParagraph"/>
-        <w:spacing w:after="0" w:line="240" w:lineRule="auto"/>
-        <w:textAlignment w:val="baseline"/>
-        <w:rPr>
-          <w:rFonts w:ascii="Arial" w:hAnsi="Arial" w:cs="Arial"/>
-          <w:color w:val="000000"/>
-        </w:rPr>
-      </w:pPr>
+      <w:bookmarkStart w:id="0" w:name="_GoBack"/>
+      <w:bookmarkEnd w:id="0"/>
     </w:p>
     <w:p>
       <w:pPr>
@@ -897,8 +888,6 @@
           <w:color w:val="000000"/>
         </w:rPr>
       </w:pPr>
-      <w:bookmarkStart w:id="0" w:name="_GoBack"/>
-      <w:bookmarkEnd w:id="0"/>
       <w:r>
         <w:rPr>
           <w:rFonts w:ascii="Arial" w:hAnsi="Arial" w:cs="Arial"/>
@@ -910,8 +899,179 @@
     <w:p>
       <w:pPr>
         <w:pStyle w:val="ListParagraph"/>
-        <w:spacing w:after="0" w:line="240" w:lineRule="auto"/>
-        <w:ind w:left="1440"/>
+        <w:numPr>
+          <w:ilvl w:val="0"/>
+          <w:numId w:val="5"/>
+        </w:numPr>
+        <w:spacing w:after="0" w:line="240" w:lineRule="auto"/>
+        <w:textAlignment w:val="baseline"/>
+        <w:rPr>
+          <w:rFonts w:ascii="Arial" w:eastAsia="Times New Roman" w:hAnsi="Arial" w:cs="Arial"/>
+          <w:color w:val="000000"/>
+        </w:rPr>
+      </w:pPr>
+      <w:r>
+        <w:rPr>
+          <w:rFonts w:ascii="Arial" w:eastAsia="Times New Roman" w:hAnsi="Arial" w:cs="Arial"/>
+          <w:color w:val="000000"/>
+        </w:rPr>
+        <w:t xml:space="preserve">All holidays/weekends shall be colored </w:t>
+      </w:r>
+    </w:p>
+    <w:p>
+      <w:pPr>
+        <w:numPr>
+          <w:ilvl w:val="1"/>
+          <w:numId w:val="14"/>
+        </w:numPr>
+        <w:spacing w:after="0" w:line="240" w:lineRule="auto"/>
+        <w:ind w:left="1440" w:hanging="360"/>
+        <w:textAlignment w:val="baseline"/>
+        <w:rPr>
+          <w:rFonts w:ascii="Arial" w:eastAsia="Times New Roman" w:hAnsi="Arial" w:cs="Arial"/>
+          <w:color w:val="000000"/>
+        </w:rPr>
+      </w:pPr>
+      <w:r>
+        <w:rPr>
+          <w:rFonts w:ascii="Arial" w:eastAsia="Times New Roman" w:hAnsi="Arial" w:cs="Arial"/>
+          <w:color w:val="000000"/>
+        </w:rPr>
+        <w:t>Holidays and weekends shall be represented by gray color in the views</w:t>
+      </w:r>
+    </w:p>
+    <w:p>
+      <w:pPr>
+        <w:spacing w:after="0" w:line="240" w:lineRule="auto"/>
+        <w:rPr>
+          <w:rFonts w:ascii="Times New Roman" w:eastAsia="Times New Roman" w:hAnsi="Times New Roman" w:cs="Times New Roman"/>
+          <w:sz w:val="24"/>
+          <w:szCs w:val="24"/>
+        </w:rPr>
+      </w:pPr>
+    </w:p>
+    <w:p>
+      <w:pPr>
+        <w:pStyle w:val="ListParagraph"/>
+        <w:numPr>
+          <w:ilvl w:val="0"/>
+          <w:numId w:val="5"/>
+        </w:numPr>
+        <w:spacing w:after="0" w:line="240" w:lineRule="auto"/>
+        <w:textAlignment w:val="baseline"/>
+        <w:rPr>
+          <w:rFonts w:ascii="Arial" w:eastAsia="Times New Roman" w:hAnsi="Arial" w:cs="Arial"/>
+          <w:color w:val="000000"/>
+        </w:rPr>
+      </w:pPr>
+      <w:r>
+        <w:rPr>
+          <w:rFonts w:ascii="Arial" w:eastAsia="Times New Roman" w:hAnsi="Arial" w:cs="Arial"/>
+          <w:color w:val="000000"/>
+        </w:rPr>
+        <w:t>The user shall be able to zoom/scroll as necessary</w:t>
+      </w:r>
+    </w:p>
+    <w:p>
+      <w:pPr>
+        <w:spacing w:after="0" w:line="240" w:lineRule="auto"/>
+        <w:rPr>
+          <w:rFonts w:ascii="Times New Roman" w:eastAsia="Times New Roman" w:hAnsi="Times New Roman" w:cs="Times New Roman"/>
+          <w:sz w:val="24"/>
+          <w:szCs w:val="24"/>
+        </w:rPr>
+      </w:pPr>
+    </w:p>
+    <w:p>
+      <w:pPr>
+        <w:pStyle w:val="ListParagraph"/>
+        <w:numPr>
+          <w:ilvl w:val="0"/>
+          <w:numId w:val="5"/>
+        </w:numPr>
+        <w:spacing w:after="0" w:line="240" w:lineRule="auto"/>
+        <w:textAlignment w:val="baseline"/>
+        <w:rPr>
+          <w:rFonts w:ascii="Arial" w:eastAsia="Times New Roman" w:hAnsi="Arial" w:cs="Arial"/>
+          <w:color w:val="000000"/>
+        </w:rPr>
+      </w:pPr>
+      <w:r>
+        <w:rPr>
+          <w:rFonts w:ascii="Arial" w:eastAsia="Times New Roman" w:hAnsi="Arial" w:cs="Arial"/>
+          <w:color w:val="000000"/>
+        </w:rPr>
+        <w:t>The app shall work on Android phones</w:t>
+      </w:r>
+    </w:p>
+    <w:p>
+      <w:pPr>
+        <w:spacing w:after="0" w:line="240" w:lineRule="auto"/>
+        <w:rPr>
+          <w:rFonts w:ascii="Times New Roman" w:eastAsia="Times New Roman" w:hAnsi="Times New Roman" w:cs="Times New Roman"/>
+          <w:sz w:val="24"/>
+          <w:szCs w:val="24"/>
+        </w:rPr>
+      </w:pPr>
+    </w:p>
+    <w:p>
+      <w:pPr>
+        <w:pStyle w:val="ListParagraph"/>
+        <w:numPr>
+          <w:ilvl w:val="0"/>
+          <w:numId w:val="5"/>
+        </w:numPr>
+        <w:spacing w:after="0" w:line="240" w:lineRule="auto"/>
+        <w:textAlignment w:val="baseline"/>
+        <w:rPr>
+          <w:rFonts w:ascii="Arial" w:eastAsia="Times New Roman" w:hAnsi="Arial" w:cs="Arial"/>
+          <w:color w:val="000000"/>
+        </w:rPr>
+      </w:pPr>
+      <w:r>
+        <w:rPr>
+          <w:rFonts w:ascii="Arial" w:eastAsia="Times New Roman" w:hAnsi="Arial" w:cs="Arial"/>
+          <w:color w:val="000000"/>
+        </w:rPr>
+        <w:t>The app shall load within 5 seconds</w:t>
+      </w:r>
+    </w:p>
+    <w:p>
+      <w:pPr>
+        <w:spacing w:after="0" w:line="240" w:lineRule="auto"/>
+        <w:rPr>
+          <w:rFonts w:ascii="Times New Roman" w:eastAsia="Times New Roman" w:hAnsi="Times New Roman" w:cs="Times New Roman"/>
+          <w:sz w:val="24"/>
+          <w:szCs w:val="24"/>
+        </w:rPr>
+      </w:pPr>
+    </w:p>
+    <w:p>
+      <w:pPr>
+        <w:pStyle w:val="ListParagraph"/>
+        <w:numPr>
+          <w:ilvl w:val="0"/>
+          <w:numId w:val="5"/>
+        </w:numPr>
+        <w:spacing w:after="0" w:line="240" w:lineRule="auto"/>
+        <w:textAlignment w:val="baseline"/>
+        <w:rPr>
+          <w:rFonts w:ascii="Arial" w:eastAsia="Times New Roman" w:hAnsi="Arial" w:cs="Arial"/>
+          <w:color w:val="000000"/>
+        </w:rPr>
+      </w:pPr>
+      <w:r>
+        <w:rPr>
+          <w:rFonts w:ascii="Arial" w:eastAsia="Times New Roman" w:hAnsi="Arial" w:cs="Arial"/>
+          <w:color w:val="000000"/>
+        </w:rPr>
+        <w:t>Users shall be able to use the app with no training</w:t>
+      </w:r>
+    </w:p>
+    <w:p>
+      <w:pPr>
+        <w:pStyle w:val="ListParagraph"/>
+        <w:spacing w:after="0" w:line="240" w:lineRule="auto"/>
         <w:textAlignment w:val="baseline"/>
         <w:rPr>
           <w:rFonts w:ascii="Arial" w:hAnsi="Arial" w:cs="Arial"/>
@@ -942,8 +1102,8 @@
 </file>
 
 <file path=word/numbering.xml><?xml version="1.0" encoding="utf-8"?>
-<w:numbering xmlns:wpc="http://schemas.microsoft.com/office/word/2010/wordprocessingCanvas" xmlns:mo="http://schemas.microsoft.com/office/mac/office/2008/main" xmlns:mc="http://schemas.openxmlformats.org/markup-compatibility/2006" xmlns:mv="urn:schemas-microsoft-com:mac:vml" xmlns:o="urn:schemas-microsoft-com:office:office" xmlns:r="http://schemas.openxmlformats.org/officeDocument/2006/relationships" xmlns:m="http://schemas.openxmlformats.org/officeDocument/2006/math" xmlns:v="urn:schemas-microsoft-com:vml" xmlns:wp14="http://schemas.microsoft.com/office/word/2010/wordprocessingDrawing" xmlns:wp="http://schemas.openxmlformats.org/drawingml/2006/wordprocessingDrawing" xmlns:w10="urn:schemas-microsoft-com:office:word" xmlns:w="http://schemas.openxmlformats.org/wordprocessingml/2006/main" xmlns:w14="http://schemas.microsoft.com/office/word/2010/wordml" xmlns:w15="http://schemas.microsoft.com/office/word/2012/wordml" xmlns:wpg="http://schemas.microsoft.com/office/word/2010/wordprocessingGroup" xmlns:wpi="http://schemas.microsoft.com/office/word/2010/wordprocessingInk" xmlns:wne="http://schemas.microsoft.com/office/word/2006/wordml" xmlns:wps="http://schemas.microsoft.com/office/word/2010/wordprocessingShape" mc:Ignorable="w14 w15 wp14">
-  <w:abstractNum w:abstractNumId="0">
+<w:numbering xmlns:wpc="http://schemas.microsoft.com/office/word/2010/wordprocessingCanvas" xmlns:cx="http://schemas.microsoft.com/office/drawing/2014/chartex" xmlns:cx1="http://schemas.microsoft.com/office/drawing/2015/9/8/chartex" xmlns:cx2="http://schemas.microsoft.com/office/drawing/2015/10/21/chartex" xmlns:cx3="http://schemas.microsoft.com/office/drawing/2016/5/9/chartex" xmlns:cx4="http://schemas.microsoft.com/office/drawing/2016/5/10/chartex" xmlns:cx5="http://schemas.microsoft.com/office/drawing/2016/5/11/chartex" xmlns:mc="http://schemas.openxmlformats.org/markup-compatibility/2006" xmlns:o="urn:schemas-microsoft-com:office:office" xmlns:r="http://schemas.openxmlformats.org/officeDocument/2006/relationships" xmlns:m="http://schemas.openxmlformats.org/officeDocument/2006/math" xmlns:v="urn:schemas-microsoft-com:vml" xmlns:wp14="http://schemas.microsoft.com/office/word/2010/wordprocessingDrawing" xmlns:wp="http://schemas.openxmlformats.org/drawingml/2006/wordprocessingDrawing" xmlns:w10="urn:schemas-microsoft-com:office:word" xmlns:w="http://schemas.openxmlformats.org/wordprocessingml/2006/main" xmlns:w14="http://schemas.microsoft.com/office/word/2010/wordml" xmlns:w15="http://schemas.microsoft.com/office/word/2012/wordml" xmlns:w16se="http://schemas.microsoft.com/office/word/2015/wordml/symex" xmlns:wpg="http://schemas.microsoft.com/office/word/2010/wordprocessingGroup" xmlns:wpi="http://schemas.microsoft.com/office/word/2010/wordprocessingInk" xmlns:wne="http://schemas.microsoft.com/office/word/2006/wordml" xmlns:wps="http://schemas.microsoft.com/office/word/2010/wordprocessingShape" mc:Ignorable="w14 w15 w16se wp14">
+  <w:abstractNum w:abstractNumId="0" w15:restartNumberingAfterBreak="0">
     <w:nsid w:val="04B41780"/>
     <w:multiLevelType w:val="multilevel"/>
     <w:tmpl w:val="A24CDEAC"/>
@@ -1056,7 +1216,120 @@
       </w:pPr>
     </w:lvl>
   </w:abstractNum>
-  <w:abstractNum w:abstractNumId="1">
+  <w:abstractNum w:abstractNumId="1" w15:restartNumberingAfterBreak="0">
+    <w:nsid w:val="05647CF3"/>
+    <w:multiLevelType w:val="multilevel"/>
+    <w:tmpl w:val="A9C6B8B6"/>
+    <w:lvl w:ilvl="0">
+      <w:start w:val="1"/>
+      <w:numFmt w:val="decimal"/>
+      <w:lvlText w:val="%1."/>
+      <w:lvlJc w:val="left"/>
+      <w:pPr>
+        <w:tabs>
+          <w:tab w:val="num" w:pos="720"/>
+        </w:tabs>
+        <w:ind w:left="720" w:hanging="360"/>
+      </w:pPr>
+    </w:lvl>
+    <w:lvl w:ilvl="1">
+      <w:start w:val="1"/>
+      <w:numFmt w:val="decimal"/>
+      <w:lvlText w:val="%2."/>
+      <w:lvlJc w:val="left"/>
+      <w:pPr>
+        <w:tabs>
+          <w:tab w:val="num" w:pos="1440"/>
+        </w:tabs>
+        <w:ind w:left="1440" w:hanging="360"/>
+      </w:pPr>
+    </w:lvl>
+    <w:lvl w:ilvl="2" w:tentative="1">
+      <w:start w:val="1"/>
+      <w:numFmt w:val="decimal"/>
+      <w:lvlText w:val="%3."/>
+      <w:lvlJc w:val="left"/>
+      <w:pPr>
+        <w:tabs>
+          <w:tab w:val="num" w:pos="2160"/>
+        </w:tabs>
+        <w:ind w:left="2160" w:hanging="360"/>
+      </w:pPr>
+    </w:lvl>
+    <w:lvl w:ilvl="3" w:tentative="1">
+      <w:start w:val="1"/>
+      <w:numFmt w:val="decimal"/>
+      <w:lvlText w:val="%4."/>
+      <w:lvlJc w:val="left"/>
+      <w:pPr>
+        <w:tabs>
+          <w:tab w:val="num" w:pos="2880"/>
+        </w:tabs>
+        <w:ind w:left="2880" w:hanging="360"/>
+      </w:pPr>
+    </w:lvl>
+    <w:lvl w:ilvl="4" w:tentative="1">
+      <w:start w:val="1"/>
+      <w:numFmt w:val="decimal"/>
+      <w:lvlText w:val="%5."/>
+      <w:lvlJc w:val="left"/>
+      <w:pPr>
+        <w:tabs>
+          <w:tab w:val="num" w:pos="3600"/>
+        </w:tabs>
+        <w:ind w:left="3600" w:hanging="360"/>
+      </w:pPr>
+    </w:lvl>
+    <w:lvl w:ilvl="5" w:tentative="1">
+      <w:start w:val="1"/>
+      <w:numFmt w:val="decimal"/>
+      <w:lvlText w:val="%6."/>
+      <w:lvlJc w:val="left"/>
+      <w:pPr>
+        <w:tabs>
+          <w:tab w:val="num" w:pos="4320"/>
+        </w:tabs>
+        <w:ind w:left="4320" w:hanging="360"/>
+      </w:pPr>
+    </w:lvl>
+    <w:lvl w:ilvl="6" w:tentative="1">
+      <w:start w:val="1"/>
+      <w:numFmt w:val="decimal"/>
+      <w:lvlText w:val="%7."/>
+      <w:lvlJc w:val="left"/>
+      <w:pPr>
+        <w:tabs>
+          <w:tab w:val="num" w:pos="5040"/>
+        </w:tabs>
+        <w:ind w:left="5040" w:hanging="360"/>
+      </w:pPr>
+    </w:lvl>
+    <w:lvl w:ilvl="7" w:tentative="1">
+      <w:start w:val="1"/>
+      <w:numFmt w:val="decimal"/>
+      <w:lvlText w:val="%8."/>
+      <w:lvlJc w:val="left"/>
+      <w:pPr>
+        <w:tabs>
+          <w:tab w:val="num" w:pos="5760"/>
+        </w:tabs>
+        <w:ind w:left="5760" w:hanging="360"/>
+      </w:pPr>
+    </w:lvl>
+    <w:lvl w:ilvl="8" w:tentative="1">
+      <w:start w:val="1"/>
+      <w:numFmt w:val="decimal"/>
+      <w:lvlText w:val="%9."/>
+      <w:lvlJc w:val="left"/>
+      <w:pPr>
+        <w:tabs>
+          <w:tab w:val="num" w:pos="6480"/>
+        </w:tabs>
+        <w:ind w:left="6480" w:hanging="360"/>
+      </w:pPr>
+    </w:lvl>
+  </w:abstractNum>
+  <w:abstractNum w:abstractNumId="2" w15:restartNumberingAfterBreak="0">
     <w:nsid w:val="10524527"/>
     <w:multiLevelType w:val="multilevel"/>
     <w:tmpl w:val="77B831E4"/>
@@ -1169,7 +1442,120 @@
       </w:pPr>
     </w:lvl>
   </w:abstractNum>
-  <w:abstractNum w:abstractNumId="2">
+  <w:abstractNum w:abstractNumId="3" w15:restartNumberingAfterBreak="0">
+    <w:nsid w:val="11400696"/>
+    <w:multiLevelType w:val="multilevel"/>
+    <w:tmpl w:val="D3C4A042"/>
+    <w:lvl w:ilvl="0">
+      <w:start w:val="3"/>
+      <w:numFmt w:val="decimal"/>
+      <w:lvlText w:val="%1."/>
+      <w:lvlJc w:val="left"/>
+      <w:pPr>
+        <w:tabs>
+          <w:tab w:val="num" w:pos="720"/>
+        </w:tabs>
+        <w:ind w:left="720" w:hanging="360"/>
+      </w:pPr>
+    </w:lvl>
+    <w:lvl w:ilvl="1" w:tentative="1">
+      <w:start w:val="1"/>
+      <w:numFmt w:val="decimal"/>
+      <w:lvlText w:val="%2."/>
+      <w:lvlJc w:val="left"/>
+      <w:pPr>
+        <w:tabs>
+          <w:tab w:val="num" w:pos="1440"/>
+        </w:tabs>
+        <w:ind w:left="1440" w:hanging="360"/>
+      </w:pPr>
+    </w:lvl>
+    <w:lvl w:ilvl="2" w:tentative="1">
+      <w:start w:val="1"/>
+      <w:numFmt w:val="decimal"/>
+      <w:lvlText w:val="%3."/>
+      <w:lvlJc w:val="left"/>
+      <w:pPr>
+        <w:tabs>
+          <w:tab w:val="num" w:pos="2160"/>
+        </w:tabs>
+        <w:ind w:left="2160" w:hanging="360"/>
+      </w:pPr>
+    </w:lvl>
+    <w:lvl w:ilvl="3" w:tentative="1">
+      <w:start w:val="1"/>
+      <w:numFmt w:val="decimal"/>
+      <w:lvlText w:val="%4."/>
+      <w:lvlJc w:val="left"/>
+      <w:pPr>
+        <w:tabs>
+          <w:tab w:val="num" w:pos="2880"/>
+        </w:tabs>
+        <w:ind w:left="2880" w:hanging="360"/>
+      </w:pPr>
+    </w:lvl>
+    <w:lvl w:ilvl="4" w:tentative="1">
+      <w:start w:val="1"/>
+      <w:numFmt w:val="decimal"/>
+      <w:lvlText w:val="%5."/>
+      <w:lvlJc w:val="left"/>
+      <w:pPr>
+        <w:tabs>
+          <w:tab w:val="num" w:pos="3600"/>
+        </w:tabs>
+        <w:ind w:left="3600" w:hanging="360"/>
+      </w:pPr>
+    </w:lvl>
+    <w:lvl w:ilvl="5" w:tentative="1">
+      <w:start w:val="1"/>
+      <w:numFmt w:val="decimal"/>
+      <w:lvlText w:val="%6."/>
+      <w:lvlJc w:val="left"/>
+      <w:pPr>
+        <w:tabs>
+          <w:tab w:val="num" w:pos="4320"/>
+        </w:tabs>
+        <w:ind w:left="4320" w:hanging="360"/>
+      </w:pPr>
+    </w:lvl>
+    <w:lvl w:ilvl="6" w:tentative="1">
+      <w:start w:val="1"/>
+      <w:numFmt w:val="decimal"/>
+      <w:lvlText w:val="%7."/>
+      <w:lvlJc w:val="left"/>
+      <w:pPr>
+        <w:tabs>
+          <w:tab w:val="num" w:pos="5040"/>
+        </w:tabs>
+        <w:ind w:left="5040" w:hanging="360"/>
+      </w:pPr>
+    </w:lvl>
+    <w:lvl w:ilvl="7" w:tentative="1">
+      <w:start w:val="1"/>
+      <w:numFmt w:val="decimal"/>
+      <w:lvlText w:val="%8."/>
+      <w:lvlJc w:val="left"/>
+      <w:pPr>
+        <w:tabs>
+          <w:tab w:val="num" w:pos="5760"/>
+        </w:tabs>
+        <w:ind w:left="5760" w:hanging="360"/>
+      </w:pPr>
+    </w:lvl>
+    <w:lvl w:ilvl="8" w:tentative="1">
+      <w:start w:val="1"/>
+      <w:numFmt w:val="decimal"/>
+      <w:lvlText w:val="%9."/>
+      <w:lvlJc w:val="left"/>
+      <w:pPr>
+        <w:tabs>
+          <w:tab w:val="num" w:pos="6480"/>
+        </w:tabs>
+        <w:ind w:left="6480" w:hanging="360"/>
+      </w:pPr>
+    </w:lvl>
+  </w:abstractNum>
+  <w:abstractNum w:abstractNumId="4" w15:restartNumberingAfterBreak="0">
     <w:nsid w:val="1480227E"/>
     <w:multiLevelType w:val="multilevel"/>
     <w:tmpl w:val="DD2A15C6"/>
@@ -1282,7 +1668,120 @@
       </w:pPr>
     </w:lvl>
   </w:abstractNum>
-  <w:abstractNum w:abstractNumId="3">
+  <w:abstractNum w:abstractNumId="5" w15:restartNumberingAfterBreak="0">
+    <w:nsid w:val="470D78F0"/>
+    <w:multiLevelType w:val="multilevel"/>
+    <w:tmpl w:val="B16279D8"/>
+    <w:lvl w:ilvl="0">
+      <w:start w:val="4"/>
+      <w:numFmt w:val="decimal"/>
+      <w:lvlText w:val="%1."/>
+      <w:lvlJc w:val="left"/>
+      <w:pPr>
+        <w:tabs>
+          <w:tab w:val="num" w:pos="720"/>
+        </w:tabs>
+        <w:ind w:left="720" w:hanging="360"/>
+      </w:pPr>
+    </w:lvl>
+    <w:lvl w:ilvl="1" w:tentative="1">
+      <w:start w:val="1"/>
+      <w:numFmt w:val="decimal"/>
+      <w:lvlText w:val="%2."/>
+      <w:lvlJc w:val="left"/>
+      <w:pPr>
+        <w:tabs>
+          <w:tab w:val="num" w:pos="1440"/>
+        </w:tabs>
+        <w:ind w:left="1440" w:hanging="360"/>
+      </w:pPr>
+    </w:lvl>
+    <w:lvl w:ilvl="2" w:tentative="1">
+      <w:start w:val="1"/>
+      <w:numFmt w:val="decimal"/>
+      <w:lvlText w:val="%3."/>
+      <w:lvlJc w:val="left"/>
+      <w:pPr>
+        <w:tabs>
+          <w:tab w:val="num" w:pos="2160"/>
+        </w:tabs>
+        <w:ind w:left="2160" w:hanging="360"/>
+      </w:pPr>
+    </w:lvl>
+    <w:lvl w:ilvl="3" w:tentative="1">
+      <w:start w:val="1"/>
+      <w:numFmt w:val="decimal"/>
+      <w:lvlText w:val="%4."/>
+      <w:lvlJc w:val="left"/>
+      <w:pPr>
+        <w:tabs>
+          <w:tab w:val="num" w:pos="2880"/>
+        </w:tabs>
+        <w:ind w:left="2880" w:hanging="360"/>
+      </w:pPr>
+    </w:lvl>
+    <w:lvl w:ilvl="4" w:tentative="1">
+      <w:start w:val="1"/>
+      <w:numFmt w:val="decimal"/>
+      <w:lvlText w:val="%5."/>
+      <w:lvlJc w:val="left"/>
+      <w:pPr>
+        <w:tabs>
+          <w:tab w:val="num" w:pos="3600"/>
+        </w:tabs>
+        <w:ind w:left="3600" w:hanging="360"/>
+      </w:pPr>
+    </w:lvl>
+    <w:lvl w:ilvl="5" w:tentative="1">
+      <w:start w:val="1"/>
+      <w:numFmt w:val="decimal"/>
+      <w:lvlText w:val="%6."/>
+      <w:lvlJc w:val="left"/>
+      <w:pPr>
+        <w:tabs>
+          <w:tab w:val="num" w:pos="4320"/>
+        </w:tabs>
+        <w:ind w:left="4320" w:hanging="360"/>
+      </w:pPr>
+    </w:lvl>
+    <w:lvl w:ilvl="6" w:tentative="1">
+      <w:start w:val="1"/>
+      <w:numFmt w:val="decimal"/>
+      <w:lvlText w:val="%7."/>
+      <w:lvlJc w:val="left"/>
+      <w:pPr>
+        <w:tabs>
+          <w:tab w:val="num" w:pos="5040"/>
+        </w:tabs>
+        <w:ind w:left="5040" w:hanging="360"/>
+      </w:pPr>
+    </w:lvl>
+    <w:lvl w:ilvl="7" w:tentative="1">
+      <w:start w:val="1"/>
+      <w:numFmt w:val="decimal"/>
+      <w:lvlText w:val="%8."/>
+      <w:lvlJc w:val="left"/>
+      <w:pPr>
+        <w:tabs>
+          <w:tab w:val="num" w:pos="5760"/>
+        </w:tabs>
+        <w:ind w:left="5760" w:hanging="360"/>
+      </w:pPr>
+    </w:lvl>
+    <w:lvl w:ilvl="8" w:tentative="1">
+      <w:start w:val="1"/>
+      <w:numFmt w:val="decimal"/>
+      <w:lvlText w:val="%9."/>
+      <w:lvlJc w:val="left"/>
+      <w:pPr>
+        <w:tabs>
+          <w:tab w:val="num" w:pos="6480"/>
+        </w:tabs>
+        <w:ind w:left="6480" w:hanging="360"/>
+      </w:pPr>
+    </w:lvl>
+  </w:abstractNum>
+  <w:abstractNum w:abstractNumId="6" w15:restartNumberingAfterBreak="0">
     <w:nsid w:val="49BB583C"/>
     <w:multiLevelType w:val="multilevel"/>
     <w:tmpl w:val="443298C0"/>
@@ -1395,7 +1894,7 @@
       </w:pPr>
     </w:lvl>
   </w:abstractNum>
-  <w:abstractNum w:abstractNumId="4">
+  <w:abstractNum w:abstractNumId="7" w15:restartNumberingAfterBreak="0">
     <w:nsid w:val="52084162"/>
     <w:multiLevelType w:val="multilevel"/>
     <w:tmpl w:val="2BD28EB2"/>
@@ -1508,7 +2007,7 @@
       </w:pPr>
     </w:lvl>
   </w:abstractNum>
-  <w:abstractNum w:abstractNumId="5">
+  <w:abstractNum w:abstractNumId="8" w15:restartNumberingAfterBreak="0">
     <w:nsid w:val="56250719"/>
     <w:multiLevelType w:val="multilevel"/>
     <w:tmpl w:val="0986DA5E"/>
@@ -1621,7 +2120,7 @@
       </w:pPr>
     </w:lvl>
   </w:abstractNum>
-  <w:abstractNum w:abstractNumId="6">
+  <w:abstractNum w:abstractNumId="9" w15:restartNumberingAfterBreak="0">
     <w:nsid w:val="63F91B89"/>
     <w:multiLevelType w:val="multilevel"/>
     <w:tmpl w:val="2D407EAC"/>
@@ -1734,7 +2233,233 @@
       </w:pPr>
     </w:lvl>
   </w:abstractNum>
-  <w:abstractNum w:abstractNumId="7">
+  <w:abstractNum w:abstractNumId="10" w15:restartNumberingAfterBreak="0">
+    <w:nsid w:val="672D7A62"/>
+    <w:multiLevelType w:val="multilevel"/>
+    <w:tmpl w:val="C53E8198"/>
+    <w:lvl w:ilvl="0">
+      <w:start w:val="2"/>
+      <w:numFmt w:val="decimal"/>
+      <w:lvlText w:val="%1."/>
+      <w:lvlJc w:val="left"/>
+      <w:pPr>
+        <w:tabs>
+          <w:tab w:val="num" w:pos="720"/>
+        </w:tabs>
+        <w:ind w:left="720" w:hanging="360"/>
+      </w:pPr>
+    </w:lvl>
+    <w:lvl w:ilvl="1" w:tentative="1">
+      <w:start w:val="1"/>
+      <w:numFmt w:val="decimal"/>
+      <w:lvlText w:val="%2."/>
+      <w:lvlJc w:val="left"/>
+      <w:pPr>
+        <w:tabs>
+          <w:tab w:val="num" w:pos="1440"/>
+        </w:tabs>
+        <w:ind w:left="1440" w:hanging="360"/>
+      </w:pPr>
+    </w:lvl>
+    <w:lvl w:ilvl="2" w:tentative="1">
+      <w:start w:val="1"/>
+      <w:numFmt w:val="decimal"/>
+      <w:lvlText w:val="%3."/>
+      <w:lvlJc w:val="left"/>
+      <w:pPr>
+        <w:tabs>
+          <w:tab w:val="num" w:pos="2160"/>
+        </w:tabs>
+        <w:ind w:left="2160" w:hanging="360"/>
+      </w:pPr>
+    </w:lvl>
+    <w:lvl w:ilvl="3" w:tentative="1">
+      <w:start w:val="1"/>
+      <w:numFmt w:val="decimal"/>
+      <w:lvlText w:val="%4."/>
+      <w:lvlJc w:val="left"/>
+      <w:pPr>
+        <w:tabs>
+          <w:tab w:val="num" w:pos="2880"/>
+        </w:tabs>
+        <w:ind w:left="2880" w:hanging="360"/>
+      </w:pPr>
+    </w:lvl>
+    <w:lvl w:ilvl="4" w:tentative="1">
+      <w:start w:val="1"/>
+      <w:numFmt w:val="decimal"/>
+      <w:lvlText w:val="%5."/>
+      <w:lvlJc w:val="left"/>
+      <w:pPr>
+        <w:tabs>
+          <w:tab w:val="num" w:pos="3600"/>
+        </w:tabs>
+        <w:ind w:left="3600" w:hanging="360"/>
+      </w:pPr>
+    </w:lvl>
+    <w:lvl w:ilvl="5" w:tentative="1">
+      <w:start w:val="1"/>
+      <w:numFmt w:val="decimal"/>
+      <w:lvlText w:val="%6."/>
+      <w:lvlJc w:val="left"/>
+      <w:pPr>
+        <w:tabs>
+          <w:tab w:val="num" w:pos="4320"/>
+        </w:tabs>
+        <w:ind w:left="4320" w:hanging="360"/>
+      </w:pPr>
+    </w:lvl>
+    <w:lvl w:ilvl="6" w:tentative="1">
+      <w:start w:val="1"/>
+      <w:numFmt w:val="decimal"/>
+      <w:lvlText w:val="%7."/>
+      <w:lvlJc w:val="left"/>
+      <w:pPr>
+        <w:tabs>
+          <w:tab w:val="num" w:pos="5040"/>
+        </w:tabs>
+        <w:ind w:left="5040" w:hanging="360"/>
+      </w:pPr>
+    </w:lvl>
+    <w:lvl w:ilvl="7" w:tentative="1">
+      <w:start w:val="1"/>
+      <w:numFmt w:val="decimal"/>
+      <w:lvlText w:val="%8."/>
+      <w:lvlJc w:val="left"/>
+      <w:pPr>
+        <w:tabs>
+          <w:tab w:val="num" w:pos="5760"/>
+        </w:tabs>
+        <w:ind w:left="5760" w:hanging="360"/>
+      </w:pPr>
+    </w:lvl>
+    <w:lvl w:ilvl="8" w:tentative="1">
+      <w:start w:val="1"/>
+      <w:numFmt w:val="decimal"/>
+      <w:lvlText w:val="%9."/>
+      <w:lvlJc w:val="left"/>
+      <w:pPr>
+        <w:tabs>
+          <w:tab w:val="num" w:pos="6480"/>
+        </w:tabs>
+        <w:ind w:left="6480" w:hanging="360"/>
+      </w:pPr>
+    </w:lvl>
+  </w:abstractNum>
+  <w:abstractNum w:abstractNumId="11" w15:restartNumberingAfterBreak="0">
+    <w:nsid w:val="789C4830"/>
+    <w:multiLevelType w:val="multilevel"/>
+    <w:tmpl w:val="3D2C271C"/>
+    <w:lvl w:ilvl="0">
+      <w:start w:val="5"/>
+      <w:numFmt w:val="decimal"/>
+      <w:lvlText w:val="%1."/>
+      <w:lvlJc w:val="left"/>
+      <w:pPr>
+        <w:tabs>
+          <w:tab w:val="num" w:pos="720"/>
+        </w:tabs>
+        <w:ind w:left="720" w:hanging="360"/>
+      </w:pPr>
+    </w:lvl>
+    <w:lvl w:ilvl="1" w:tentative="1">
+      <w:start w:val="1"/>
+      <w:numFmt w:val="decimal"/>
+      <w:lvlText w:val="%2."/>
+      <w:lvlJc w:val="left"/>
+      <w:pPr>
+        <w:tabs>
+          <w:tab w:val="num" w:pos="1440"/>
+        </w:tabs>
+        <w:ind w:left="1440" w:hanging="360"/>
+      </w:pPr>
+    </w:lvl>
+    <w:lvl w:ilvl="2" w:tentative="1">
+      <w:start w:val="1"/>
+      <w:numFmt w:val="decimal"/>
+      <w:lvlText w:val="%3."/>
+      <w:lvlJc w:val="left"/>
+      <w:pPr>
+        <w:tabs>
+          <w:tab w:val="num" w:pos="2160"/>
+        </w:tabs>
+        <w:ind w:left="2160" w:hanging="360"/>
+      </w:pPr>
+    </w:lvl>
+    <w:lvl w:ilvl="3" w:tentative="1">
+      <w:start w:val="1"/>
+      <w:numFmt w:val="decimal"/>
+      <w:lvlText w:val="%4."/>
+      <w:lvlJc w:val="left"/>
+      <w:pPr>
+        <w:tabs>
+          <w:tab w:val="num" w:pos="2880"/>
+        </w:tabs>
+        <w:ind w:left="2880" w:hanging="360"/>
+      </w:pPr>
+    </w:lvl>
+    <w:lvl w:ilvl="4" w:tentative="1">
+      <w:start w:val="1"/>
+      <w:numFmt w:val="decimal"/>
+      <w:lvlText w:val="%5."/>
+      <w:lvlJc w:val="left"/>
+      <w:pPr>
+        <w:tabs>
+          <w:tab w:val="num" w:pos="3600"/>
+        </w:tabs>
+        <w:ind w:left="3600" w:hanging="360"/>
+      </w:pPr>
+    </w:lvl>
+    <w:lvl w:ilvl="5" w:tentative="1">
+      <w:start w:val="1"/>
+      <w:numFmt w:val="decimal"/>
+      <w:lvlText w:val="%6."/>
+      <w:lvlJc w:val="left"/>
+      <w:pPr>
+        <w:tabs>
+          <w:tab w:val="num" w:pos="4320"/>
+        </w:tabs>
+        <w:ind w:left="4320" w:hanging="360"/>
+      </w:pPr>
+    </w:lvl>
+    <w:lvl w:ilvl="6" w:tentative="1">
+      <w:start w:val="1"/>
+      <w:numFmt w:val="decimal"/>
+      <w:lvlText w:val="%7."/>
+      <w:lvlJc w:val="left"/>
+      <w:pPr>
+        <w:tabs>
+          <w:tab w:val="num" w:pos="5040"/>
+        </w:tabs>
+        <w:ind w:left="5040" w:hanging="360"/>
+      </w:pPr>
+    </w:lvl>
+    <w:lvl w:ilvl="7" w:tentative="1">
+      <w:start w:val="1"/>
+      <w:numFmt w:val="decimal"/>
+      <w:lvlText w:val="%8."/>
+      <w:lvlJc w:val="left"/>
+      <w:pPr>
+        <w:tabs>
+          <w:tab w:val="num" w:pos="5760"/>
+        </w:tabs>
+        <w:ind w:left="5760" w:hanging="360"/>
+      </w:pPr>
+    </w:lvl>
+    <w:lvl w:ilvl="8" w:tentative="1">
+      <w:start w:val="1"/>
+      <w:numFmt w:val="decimal"/>
+      <w:lvlText w:val="%9."/>
+      <w:lvlJc w:val="left"/>
+      <w:pPr>
+        <w:tabs>
+          <w:tab w:val="num" w:pos="6480"/>
+        </w:tabs>
+        <w:ind w:left="6480" w:hanging="360"/>
+      </w:pPr>
+    </w:lvl>
+  </w:abstractNum>
+  <w:abstractNum w:abstractNumId="12" w15:restartNumberingAfterBreak="0">
     <w:nsid w:val="7C896C9F"/>
     <w:multiLevelType w:val="hybridMultilevel"/>
     <w:tmpl w:val="B8EA5B20"/>
@@ -1821,10 +2546,10 @@
     </w:lvl>
   </w:abstractNum>
   <w:num w:numId="1">
-    <w:abstractNumId w:val="2"/>
+    <w:abstractNumId w:val="4"/>
   </w:num>
   <w:num w:numId="2">
-    <w:abstractNumId w:val="2"/>
+    <w:abstractNumId w:val="4"/>
     <w:lvlOverride w:ilvl="0">
       <w:lvl w:ilvl="0">
         <w:start w:val="1"/>
@@ -1946,7 +2671,7 @@
     </w:lvlOverride>
   </w:num>
   <w:num w:numId="3">
-    <w:abstractNumId w:val="5"/>
+    <w:abstractNumId w:val="8"/>
     <w:lvlOverride w:ilvl="0">
       <w:lvl w:ilvl="0">
         <w:numFmt w:val="decimal"/>
@@ -1956,7 +2681,7 @@
     </w:lvlOverride>
   </w:num>
   <w:num w:numId="4">
-    <w:abstractNumId w:val="5"/>
+    <w:abstractNumId w:val="8"/>
     <w:lvlOverride w:ilvl="0">
       <w:lvl w:ilvl="0">
         <w:numFmt w:val="decimal"/>
@@ -1973,13 +2698,13 @@
     </w:lvlOverride>
   </w:num>
   <w:num w:numId="5">
+    <w:abstractNumId w:val="12"/>
+  </w:num>
+  <w:num w:numId="6">
     <w:abstractNumId w:val="7"/>
   </w:num>
-  <w:num w:numId="6">
-    <w:abstractNumId w:val="4"/>
-  </w:num>
   <w:num w:numId="7">
-    <w:abstractNumId w:val="4"/>
+    <w:abstractNumId w:val="7"/>
     <w:lvlOverride w:ilvl="1">
       <w:lvl w:ilvl="1">
         <w:numFmt w:val="lowerLetter"/>
@@ -1989,7 +2714,7 @@
     </w:lvlOverride>
   </w:num>
   <w:num w:numId="8">
-    <w:abstractNumId w:val="6"/>
+    <w:abstractNumId w:val="9"/>
     <w:lvlOverride w:ilvl="0">
       <w:lvl w:ilvl="0">
         <w:numFmt w:val="decimal"/>
@@ -2009,7 +2734,7 @@
     </w:lvlOverride>
   </w:num>
   <w:num w:numId="10">
-    <w:abstractNumId w:val="1"/>
+    <w:abstractNumId w:val="2"/>
     <w:lvlOverride w:ilvl="0">
       <w:lvl w:ilvl="0">
         <w:numFmt w:val="decimal"/>
@@ -2019,7 +2744,7 @@
     </w:lvlOverride>
   </w:num>
   <w:num w:numId="11">
-    <w:abstractNumId w:val="1"/>
+    <w:abstractNumId w:val="2"/>
     <w:lvlOverride w:ilvl="0">
       <w:lvl w:ilvl="0">
         <w:start w:val="1"/>
@@ -2040,13 +2765,66 @@
     </w:lvlOverride>
   </w:num>
   <w:num w:numId="12">
+    <w:abstractNumId w:val="6"/>
+  </w:num>
+  <w:num w:numId="13">
+    <w:abstractNumId w:val="1"/>
+  </w:num>
+  <w:num w:numId="14">
+    <w:abstractNumId w:val="1"/>
+    <w:lvlOverride w:ilvl="1">
+      <w:lvl w:ilvl="1">
+        <w:numFmt w:val="lowerLetter"/>
+        <w:lvlText w:val="%2."/>
+        <w:lvlJc w:val="left"/>
+      </w:lvl>
+    </w:lvlOverride>
+  </w:num>
+  <w:num w:numId="15">
+    <w:abstractNumId w:val="10"/>
+    <w:lvlOverride w:ilvl="0">
+      <w:lvl w:ilvl="0">
+        <w:numFmt w:val="decimal"/>
+        <w:lvlText w:val="%1."/>
+        <w:lvlJc w:val="left"/>
+      </w:lvl>
+    </w:lvlOverride>
+  </w:num>
+  <w:num w:numId="16">
     <w:abstractNumId w:val="3"/>
+    <w:lvlOverride w:ilvl="0">
+      <w:lvl w:ilvl="0">
+        <w:numFmt w:val="decimal"/>
+        <w:lvlText w:val="%1."/>
+        <w:lvlJc w:val="left"/>
+      </w:lvl>
+    </w:lvlOverride>
+  </w:num>
+  <w:num w:numId="17">
+    <w:abstractNumId w:val="5"/>
+    <w:lvlOverride w:ilvl="0">
+      <w:lvl w:ilvl="0">
+        <w:numFmt w:val="decimal"/>
+        <w:lvlText w:val="%1."/>
+        <w:lvlJc w:val="left"/>
+      </w:lvl>
+    </w:lvlOverride>
+  </w:num>
+  <w:num w:numId="18">
+    <w:abstractNumId w:val="11"/>
+    <w:lvlOverride w:ilvl="0">
+      <w:lvl w:ilvl="0">
+        <w:numFmt w:val="decimal"/>
+        <w:lvlText w:val="%1."/>
+        <w:lvlJc w:val="left"/>
+      </w:lvl>
+    </w:lvlOverride>
   </w:num>
 </w:numbering>
 </file>
 
 <file path=word/styles.xml><?xml version="1.0" encoding="utf-8"?>
-<w:styles xmlns:mc="http://schemas.openxmlformats.org/markup-compatibility/2006" xmlns:r="http://schemas.openxmlformats.org/officeDocument/2006/relationships" xmlns:w="http://schemas.openxmlformats.org/wordprocessingml/2006/main" xmlns:w14="http://schemas.microsoft.com/office/word/2010/wordml" xmlns:w15="http://schemas.microsoft.com/office/word/2012/wordml" mc:Ignorable="w14 w15">
+<w:styles xmlns:mc="http://schemas.openxmlformats.org/markup-compatibility/2006" xmlns:r="http://schemas.openxmlformats.org/officeDocument/2006/relationships" xmlns:w="http://schemas.openxmlformats.org/wordprocessingml/2006/main" xmlns:w14="http://schemas.microsoft.com/office/word/2010/wordml" xmlns:w15="http://schemas.microsoft.com/office/word/2012/wordml" xmlns:w16se="http://schemas.microsoft.com/office/word/2015/wordml/symex" mc:Ignorable="w14 w15 w16se">
   <w:docDefaults>
     <w:rPrDefault>
       <w:rPr>
@@ -2062,7 +2840,7 @@
       </w:pPr>
     </w:pPrDefault>
   </w:docDefaults>
-  <w:latentStyles w:defLockedState="0" w:defUIPriority="99" w:defSemiHidden="0" w:defUnhideWhenUsed="0" w:defQFormat="0" w:count="382">
+  <w:latentStyles w:defLockedState="0" w:defUIPriority="99" w:defSemiHidden="0" w:defUnhideWhenUsed="0" w:defQFormat="0" w:count="374">
     <w:lsdException w:name="Normal" w:uiPriority="0" w:qFormat="1"/>
     <w:lsdException w:name="heading 1" w:uiPriority="9" w:qFormat="1"/>
     <w:lsdException w:name="heading 2" w:semiHidden="1" w:uiPriority="9" w:unhideWhenUsed="1" w:qFormat="1"/>

</xml_diff>

<commit_message>
Adds the 2 requirement
</commit_message>
<xml_diff>
--- a/Requirements.docx
+++ b/Requirements.docx
@@ -1,6 +1,6 @@
 
 <file path=word/document.xml><?xml version="1.0" encoding="utf-8"?>
-<w:document xmlns:wpc="http://schemas.microsoft.com/office/word/2010/wordprocessingCanvas" xmlns:cx="http://schemas.microsoft.com/office/drawing/2014/chartex" xmlns:cx1="http://schemas.microsoft.com/office/drawing/2015/9/8/chartex" xmlns:cx2="http://schemas.microsoft.com/office/drawing/2015/10/21/chartex" xmlns:cx3="http://schemas.microsoft.com/office/drawing/2016/5/9/chartex" xmlns:cx4="http://schemas.microsoft.com/office/drawing/2016/5/10/chartex" xmlns:cx5="http://schemas.microsoft.com/office/drawing/2016/5/11/chartex" xmlns:mc="http://schemas.openxmlformats.org/markup-compatibility/2006" xmlns:o="urn:schemas-microsoft-com:office:office" xmlns:r="http://schemas.openxmlformats.org/officeDocument/2006/relationships" xmlns:m="http://schemas.openxmlformats.org/officeDocument/2006/math" xmlns:v="urn:schemas-microsoft-com:vml" xmlns:wp14="http://schemas.microsoft.com/office/word/2010/wordprocessingDrawing" xmlns:wp="http://schemas.openxmlformats.org/drawingml/2006/wordprocessingDrawing" xmlns:w10="urn:schemas-microsoft-com:office:word" xmlns:w="http://schemas.openxmlformats.org/wordprocessingml/2006/main" xmlns:w14="http://schemas.microsoft.com/office/word/2010/wordml" xmlns:w15="http://schemas.microsoft.com/office/word/2012/wordml" xmlns:w16se="http://schemas.microsoft.com/office/word/2015/wordml/symex" xmlns:wpg="http://schemas.microsoft.com/office/word/2010/wordprocessingGroup" xmlns:wpi="http://schemas.microsoft.com/office/word/2010/wordprocessingInk" xmlns:wne="http://schemas.microsoft.com/office/word/2006/wordml" xmlns:wps="http://schemas.microsoft.com/office/word/2010/wordprocessingShape" mc:Ignorable="w14 w15 w16se wp14">
+<w:document xmlns:wpc="http://schemas.microsoft.com/office/word/2010/wordprocessingCanvas" xmlns:mo="http://schemas.microsoft.com/office/mac/office/2008/main" xmlns:mc="http://schemas.openxmlformats.org/markup-compatibility/2006" xmlns:mv="urn:schemas-microsoft-com:mac:vml" xmlns:o="urn:schemas-microsoft-com:office:office" xmlns:r="http://schemas.openxmlformats.org/officeDocument/2006/relationships" xmlns:m="http://schemas.openxmlformats.org/officeDocument/2006/math" xmlns:v="urn:schemas-microsoft-com:vml" xmlns:wp14="http://schemas.microsoft.com/office/word/2010/wordprocessingDrawing" xmlns:wp="http://schemas.openxmlformats.org/drawingml/2006/wordprocessingDrawing" xmlns:w10="urn:schemas-microsoft-com:office:word" xmlns:w="http://schemas.openxmlformats.org/wordprocessingml/2006/main" xmlns:w14="http://schemas.microsoft.com/office/word/2010/wordml" xmlns:w15="http://schemas.microsoft.com/office/word/2012/wordml" xmlns:wpg="http://schemas.microsoft.com/office/word/2010/wordprocessingGroup" xmlns:wpi="http://schemas.microsoft.com/office/word/2010/wordprocessingInk" xmlns:wne="http://schemas.microsoft.com/office/word/2006/wordml" xmlns:wps="http://schemas.microsoft.com/office/word/2010/wordprocessingShape" mc:Ignorable="w14 w15 wp14">
   <w:body>
     <w:p>
       <w:pPr>
@@ -1102,8 +1102,8 @@
 </file>
 
 <file path=word/numbering.xml><?xml version="1.0" encoding="utf-8"?>
-<w:numbering xmlns:wpc="http://schemas.microsoft.com/office/word/2010/wordprocessingCanvas" xmlns:cx="http://schemas.microsoft.com/office/drawing/2014/chartex" xmlns:cx1="http://schemas.microsoft.com/office/drawing/2015/9/8/chartex" xmlns:cx2="http://schemas.microsoft.com/office/drawing/2015/10/21/chartex" xmlns:cx3="http://schemas.microsoft.com/office/drawing/2016/5/9/chartex" xmlns:cx4="http://schemas.microsoft.com/office/drawing/2016/5/10/chartex" xmlns:cx5="http://schemas.microsoft.com/office/drawing/2016/5/11/chartex" xmlns:mc="http://schemas.openxmlformats.org/markup-compatibility/2006" xmlns:o="urn:schemas-microsoft-com:office:office" xmlns:r="http://schemas.openxmlformats.org/officeDocument/2006/relationships" xmlns:m="http://schemas.openxmlformats.org/officeDocument/2006/math" xmlns:v="urn:schemas-microsoft-com:vml" xmlns:wp14="http://schemas.microsoft.com/office/word/2010/wordprocessingDrawing" xmlns:wp="http://schemas.openxmlformats.org/drawingml/2006/wordprocessingDrawing" xmlns:w10="urn:schemas-microsoft-com:office:word" xmlns:w="http://schemas.openxmlformats.org/wordprocessingml/2006/main" xmlns:w14="http://schemas.microsoft.com/office/word/2010/wordml" xmlns:w15="http://schemas.microsoft.com/office/word/2012/wordml" xmlns:w16se="http://schemas.microsoft.com/office/word/2015/wordml/symex" xmlns:wpg="http://schemas.microsoft.com/office/word/2010/wordprocessingGroup" xmlns:wpi="http://schemas.microsoft.com/office/word/2010/wordprocessingInk" xmlns:wne="http://schemas.microsoft.com/office/word/2006/wordml" xmlns:wps="http://schemas.microsoft.com/office/word/2010/wordprocessingShape" mc:Ignorable="w14 w15 w16se wp14">
-  <w:abstractNum w:abstractNumId="0" w15:restartNumberingAfterBreak="0">
+<w:numbering xmlns:wpc="http://schemas.microsoft.com/office/word/2010/wordprocessingCanvas" xmlns:mo="http://schemas.microsoft.com/office/mac/office/2008/main" xmlns:mc="http://schemas.openxmlformats.org/markup-compatibility/2006" xmlns:mv="urn:schemas-microsoft-com:mac:vml" xmlns:o="urn:schemas-microsoft-com:office:office" xmlns:r="http://schemas.openxmlformats.org/officeDocument/2006/relationships" xmlns:m="http://schemas.openxmlformats.org/officeDocument/2006/math" xmlns:v="urn:schemas-microsoft-com:vml" xmlns:wp14="http://schemas.microsoft.com/office/word/2010/wordprocessingDrawing" xmlns:wp="http://schemas.openxmlformats.org/drawingml/2006/wordprocessingDrawing" xmlns:w10="urn:schemas-microsoft-com:office:word" xmlns:w="http://schemas.openxmlformats.org/wordprocessingml/2006/main" xmlns:w14="http://schemas.microsoft.com/office/word/2010/wordml" xmlns:w15="http://schemas.microsoft.com/office/word/2012/wordml" xmlns:wpg="http://schemas.microsoft.com/office/word/2010/wordprocessingGroup" xmlns:wpi="http://schemas.microsoft.com/office/word/2010/wordprocessingInk" xmlns:wne="http://schemas.microsoft.com/office/word/2006/wordml" xmlns:wps="http://schemas.microsoft.com/office/word/2010/wordprocessingShape" mc:Ignorable="w14 w15 wp14">
+  <w:abstractNum w:abstractNumId="0">
     <w:nsid w:val="04B41780"/>
     <w:multiLevelType w:val="multilevel"/>
     <w:tmpl w:val="A24CDEAC"/>
@@ -1216,7 +1216,7 @@
       </w:pPr>
     </w:lvl>
   </w:abstractNum>
-  <w:abstractNum w:abstractNumId="1" w15:restartNumberingAfterBreak="0">
+  <w:abstractNum w:abstractNumId="1">
     <w:nsid w:val="05647CF3"/>
     <w:multiLevelType w:val="multilevel"/>
     <w:tmpl w:val="A9C6B8B6"/>
@@ -1329,7 +1329,7 @@
       </w:pPr>
     </w:lvl>
   </w:abstractNum>
-  <w:abstractNum w:abstractNumId="2" w15:restartNumberingAfterBreak="0">
+  <w:abstractNum w:abstractNumId="2">
     <w:nsid w:val="10524527"/>
     <w:multiLevelType w:val="multilevel"/>
     <w:tmpl w:val="77B831E4"/>
@@ -1442,7 +1442,7 @@
       </w:pPr>
     </w:lvl>
   </w:abstractNum>
-  <w:abstractNum w:abstractNumId="3" w15:restartNumberingAfterBreak="0">
+  <w:abstractNum w:abstractNumId="3">
     <w:nsid w:val="11400696"/>
     <w:multiLevelType w:val="multilevel"/>
     <w:tmpl w:val="D3C4A042"/>
@@ -1555,7 +1555,7 @@
       </w:pPr>
     </w:lvl>
   </w:abstractNum>
-  <w:abstractNum w:abstractNumId="4" w15:restartNumberingAfterBreak="0">
+  <w:abstractNum w:abstractNumId="4">
     <w:nsid w:val="1480227E"/>
     <w:multiLevelType w:val="multilevel"/>
     <w:tmpl w:val="DD2A15C6"/>
@@ -1668,7 +1668,7 @@
       </w:pPr>
     </w:lvl>
   </w:abstractNum>
-  <w:abstractNum w:abstractNumId="5" w15:restartNumberingAfterBreak="0">
+  <w:abstractNum w:abstractNumId="5">
     <w:nsid w:val="470D78F0"/>
     <w:multiLevelType w:val="multilevel"/>
     <w:tmpl w:val="B16279D8"/>
@@ -1781,7 +1781,7 @@
       </w:pPr>
     </w:lvl>
   </w:abstractNum>
-  <w:abstractNum w:abstractNumId="6" w15:restartNumberingAfterBreak="0">
+  <w:abstractNum w:abstractNumId="6">
     <w:nsid w:val="49BB583C"/>
     <w:multiLevelType w:val="multilevel"/>
     <w:tmpl w:val="443298C0"/>
@@ -1894,7 +1894,7 @@
       </w:pPr>
     </w:lvl>
   </w:abstractNum>
-  <w:abstractNum w:abstractNumId="7" w15:restartNumberingAfterBreak="0">
+  <w:abstractNum w:abstractNumId="7">
     <w:nsid w:val="52084162"/>
     <w:multiLevelType w:val="multilevel"/>
     <w:tmpl w:val="2BD28EB2"/>
@@ -2007,7 +2007,7 @@
       </w:pPr>
     </w:lvl>
   </w:abstractNum>
-  <w:abstractNum w:abstractNumId="8" w15:restartNumberingAfterBreak="0">
+  <w:abstractNum w:abstractNumId="8">
     <w:nsid w:val="56250719"/>
     <w:multiLevelType w:val="multilevel"/>
     <w:tmpl w:val="0986DA5E"/>
@@ -2120,7 +2120,7 @@
       </w:pPr>
     </w:lvl>
   </w:abstractNum>
-  <w:abstractNum w:abstractNumId="9" w15:restartNumberingAfterBreak="0">
+  <w:abstractNum w:abstractNumId="9">
     <w:nsid w:val="63F91B89"/>
     <w:multiLevelType w:val="multilevel"/>
     <w:tmpl w:val="2D407EAC"/>
@@ -2233,7 +2233,7 @@
       </w:pPr>
     </w:lvl>
   </w:abstractNum>
-  <w:abstractNum w:abstractNumId="10" w15:restartNumberingAfterBreak="0">
+  <w:abstractNum w:abstractNumId="10">
     <w:nsid w:val="672D7A62"/>
     <w:multiLevelType w:val="multilevel"/>
     <w:tmpl w:val="C53E8198"/>
@@ -2346,7 +2346,7 @@
       </w:pPr>
     </w:lvl>
   </w:abstractNum>
-  <w:abstractNum w:abstractNumId="11" w15:restartNumberingAfterBreak="0">
+  <w:abstractNum w:abstractNumId="11">
     <w:nsid w:val="789C4830"/>
     <w:multiLevelType w:val="multilevel"/>
     <w:tmpl w:val="3D2C271C"/>
@@ -2459,7 +2459,7 @@
       </w:pPr>
     </w:lvl>
   </w:abstractNum>
-  <w:abstractNum w:abstractNumId="12" w15:restartNumberingAfterBreak="0">
+  <w:abstractNum w:abstractNumId="12">
     <w:nsid w:val="7C896C9F"/>
     <w:multiLevelType w:val="hybridMultilevel"/>
     <w:tmpl w:val="B8EA5B20"/>
@@ -2824,7 +2824,7 @@
 </file>
 
 <file path=word/styles.xml><?xml version="1.0" encoding="utf-8"?>
-<w:styles xmlns:mc="http://schemas.openxmlformats.org/markup-compatibility/2006" xmlns:r="http://schemas.openxmlformats.org/officeDocument/2006/relationships" xmlns:w="http://schemas.openxmlformats.org/wordprocessingml/2006/main" xmlns:w14="http://schemas.microsoft.com/office/word/2010/wordml" xmlns:w15="http://schemas.microsoft.com/office/word/2012/wordml" xmlns:w16se="http://schemas.microsoft.com/office/word/2015/wordml/symex" mc:Ignorable="w14 w15 w16se">
+<w:styles xmlns:mc="http://schemas.openxmlformats.org/markup-compatibility/2006" xmlns:r="http://schemas.openxmlformats.org/officeDocument/2006/relationships" xmlns:w="http://schemas.openxmlformats.org/wordprocessingml/2006/main" xmlns:w14="http://schemas.microsoft.com/office/word/2010/wordml" xmlns:w15="http://schemas.microsoft.com/office/word/2012/wordml" mc:Ignorable="w14 w15">
   <w:docDefaults>
     <w:rPrDefault>
       <w:rPr>
@@ -2840,7 +2840,7 @@
       </w:pPr>
     </w:pPrDefault>
   </w:docDefaults>
-  <w:latentStyles w:defLockedState="0" w:defUIPriority="99" w:defSemiHidden="0" w:defUnhideWhenUsed="0" w:defQFormat="0" w:count="374">
+  <w:latentStyles w:defLockedState="0" w:defUIPriority="99" w:defSemiHidden="0" w:defUnhideWhenUsed="0" w:defQFormat="0" w:count="382">
     <w:lsdException w:name="Normal" w:uiPriority="0" w:qFormat="1"/>
     <w:lsdException w:name="heading 1" w:uiPriority="9" w:qFormat="1"/>
     <w:lsdException w:name="heading 2" w:semiHidden="1" w:uiPriority="9" w:unhideWhenUsed="1" w:qFormat="1"/>

</xml_diff>

<commit_message>
Adds the 2 requirements
</commit_message>
<xml_diff>
--- a/Requirements.docx
+++ b/Requirements.docx
@@ -783,7 +783,21 @@
           <w:rFonts w:ascii="Arial" w:hAnsi="Arial" w:cs="Arial"/>
           <w:color w:val="000000"/>
         </w:rPr>
-        <w:t>The user shall be able to switch between views at any point in time</w:t>
+        <w:t xml:space="preserve">The user shall be able to switch between </w:t>
+      </w:r>
+      <w:r>
+        <w:rPr>
+          <w:rFonts w:ascii="Arial" w:hAnsi="Arial" w:cs="Arial"/>
+          <w:color w:val="000000"/>
+        </w:rPr>
+        <w:t>the views</w:t>
+      </w:r>
+      <w:r>
+        <w:rPr>
+          <w:rFonts w:ascii="Arial" w:hAnsi="Arial" w:cs="Arial"/>
+          <w:color w:val="000000"/>
+        </w:rPr>
+        <w:t xml:space="preserve"> at any point in time</w:t>
       </w:r>
     </w:p>
     <w:p>
@@ -815,20 +829,48 @@
           <w:rFonts w:ascii="Arial" w:hAnsi="Arial" w:cs="Arial"/>
           <w:color w:val="000000"/>
         </w:rPr>
-        <w:t>The app shall start at the monthly view</w:t>
-      </w:r>
-    </w:p>
-    <w:p>
-      <w:pPr>
-        <w:spacing w:after="0" w:line="240" w:lineRule="auto"/>
-        <w:textAlignment w:val="baseline"/>
+        <w:t xml:space="preserve">The </w:t>
+      </w:r>
+      <w:r>
         <w:rPr>
           <w:rFonts w:ascii="Arial" w:hAnsi="Arial" w:cs="Arial"/>
           <w:color w:val="000000"/>
         </w:rPr>
-      </w:pPr>
+        <w:t>starting point of the app</w:t>
+      </w:r>
+      <w:r>
+        <w:rPr>
+          <w:rFonts w:ascii="Arial" w:hAnsi="Arial" w:cs="Arial"/>
+          <w:color w:val="000000"/>
+        </w:rPr>
+        <w:t xml:space="preserve"> shall </w:t>
+      </w:r>
+      <w:r>
+        <w:rPr>
+          <w:rFonts w:ascii="Arial" w:hAnsi="Arial" w:cs="Arial"/>
+          <w:color w:val="000000"/>
+        </w:rPr>
+        <w:t xml:space="preserve">be </w:t>
+      </w:r>
       <w:bookmarkStart w:id="0" w:name="_GoBack"/>
       <w:bookmarkEnd w:id="0"/>
+      <w:r>
+        <w:rPr>
+          <w:rFonts w:ascii="Arial" w:hAnsi="Arial" w:cs="Arial"/>
+          <w:color w:val="000000"/>
+        </w:rPr>
+        <w:t>the monthly view</w:t>
+      </w:r>
+    </w:p>
+    <w:p>
+      <w:pPr>
+        <w:spacing w:after="0" w:line="240" w:lineRule="auto"/>
+        <w:textAlignment w:val="baseline"/>
+        <w:rPr>
+          <w:rFonts w:ascii="Arial" w:hAnsi="Arial" w:cs="Arial"/>
+          <w:color w:val="000000"/>
+        </w:rPr>
+      </w:pPr>
     </w:p>
     <w:p>
       <w:pPr>

</xml_diff>

<commit_message>
Updates doc with case diagram
</commit_message>
<xml_diff>
--- a/Requirements.docx
+++ b/Requirements.docx
@@ -852,8 +852,6 @@
         </w:rPr>
         <w:t xml:space="preserve">be </w:t>
       </w:r>
-      <w:bookmarkStart w:id="0" w:name="_GoBack"/>
-      <w:bookmarkEnd w:id="0"/>
       <w:r>
         <w:rPr>
           <w:rFonts w:ascii="Arial" w:hAnsi="Arial" w:cs="Arial"/>
@@ -1112,6 +1110,88 @@
     </w:p>
     <w:p>
       <w:pPr>
+        <w:spacing w:after="0" w:line="240" w:lineRule="auto"/>
+        <w:textAlignment w:val="baseline"/>
+        <w:rPr>
+          <w:rFonts w:ascii="Arial" w:eastAsia="Times New Roman" w:hAnsi="Arial" w:cs="Arial"/>
+          <w:color w:val="000000"/>
+        </w:rPr>
+      </w:pPr>
+    </w:p>
+    <w:p>
+      <w:pPr>
+        <w:spacing w:after="0" w:line="240" w:lineRule="auto"/>
+        <w:textAlignment w:val="baseline"/>
+        <w:rPr>
+          <w:rFonts w:ascii="Arial" w:eastAsia="Times New Roman" w:hAnsi="Arial" w:cs="Arial"/>
+          <w:color w:val="000000"/>
+        </w:rPr>
+      </w:pPr>
+    </w:p>
+    <w:p>
+      <w:pPr>
+        <w:spacing w:after="0" w:line="240" w:lineRule="auto"/>
+        <w:textAlignment w:val="baseline"/>
+        <w:rPr>
+          <w:rFonts w:ascii="Arial" w:eastAsia="Times New Roman" w:hAnsi="Arial" w:cs="Arial"/>
+          <w:color w:val="000000"/>
+        </w:rPr>
+      </w:pPr>
+    </w:p>
+    <w:p>
+      <w:pPr>
+        <w:spacing w:after="0" w:line="240" w:lineRule="auto"/>
+        <w:textAlignment w:val="baseline"/>
+        <w:rPr>
+          <w:rFonts w:ascii="Arial" w:eastAsia="Times New Roman" w:hAnsi="Arial" w:cs="Arial"/>
+          <w:color w:val="000000"/>
+        </w:rPr>
+      </w:pPr>
+    </w:p>
+    <w:p>
+      <w:pPr>
+        <w:spacing w:after="0" w:line="240" w:lineRule="auto"/>
+        <w:textAlignment w:val="baseline"/>
+        <w:rPr>
+          <w:rFonts w:ascii="Arial" w:eastAsia="Times New Roman" w:hAnsi="Arial" w:cs="Arial"/>
+          <w:color w:val="000000"/>
+        </w:rPr>
+      </w:pPr>
+    </w:p>
+    <w:p>
+      <w:pPr>
+        <w:spacing w:after="0" w:line="240" w:lineRule="auto"/>
+        <w:textAlignment w:val="baseline"/>
+        <w:rPr>
+          <w:rFonts w:ascii="Arial" w:eastAsia="Times New Roman" w:hAnsi="Arial" w:cs="Arial"/>
+          <w:color w:val="000000"/>
+        </w:rPr>
+      </w:pPr>
+    </w:p>
+    <w:p>
+      <w:pPr>
+        <w:spacing w:after="0" w:line="240" w:lineRule="auto"/>
+        <w:textAlignment w:val="baseline"/>
+        <w:rPr>
+          <w:rFonts w:ascii="Arial" w:eastAsia="Times New Roman" w:hAnsi="Arial" w:cs="Arial"/>
+          <w:color w:val="000000"/>
+        </w:rPr>
+      </w:pPr>
+      <w:bookmarkStart w:id="0" w:name="_GoBack"/>
+      <w:bookmarkEnd w:id="0"/>
+    </w:p>
+    <w:p>
+      <w:pPr>
+        <w:spacing w:after="0" w:line="240" w:lineRule="auto"/>
+        <w:textAlignment w:val="baseline"/>
+        <w:rPr>
+          <w:rFonts w:ascii="Arial" w:eastAsia="Times New Roman" w:hAnsi="Arial" w:cs="Arial"/>
+          <w:color w:val="000000"/>
+        </w:rPr>
+      </w:pPr>
+    </w:p>
+    <w:p>
+      <w:pPr>
         <w:pStyle w:val="ListParagraph"/>
         <w:spacing w:after="0" w:line="240" w:lineRule="auto"/>
         <w:textAlignment w:val="baseline"/>
@@ -1132,7 +1212,61 @@
         </w:rPr>
       </w:pPr>
     </w:p>
-    <w:p/>
+    <w:p>
+      <w:r>
+        <w:rPr>
+          <w:noProof/>
+        </w:rPr>
+        <w:drawing>
+          <wp:inline distT="0" distB="0" distL="0" distR="0" wp14:anchorId="36E8DCEB" wp14:editId="7F90F967">
+            <wp:extent cx="6463665" cy="5842159"/>
+            <wp:effectExtent l="0" t="0" r="0" b="0"/>
+            <wp:docPr id="2" name="Picture 2" descr="../../../Downloads/Calendar%20App%20(1).png"/>
+            <wp:cNvGraphicFramePr>
+              <a:graphicFrameLocks xmlns:a="http://schemas.openxmlformats.org/drawingml/2006/main" noChangeAspect="1"/>
+            </wp:cNvGraphicFramePr>
+            <a:graphic xmlns:a="http://schemas.openxmlformats.org/drawingml/2006/main">
+              <a:graphicData uri="http://schemas.openxmlformats.org/drawingml/2006/picture">
+                <pic:pic xmlns:pic="http://schemas.openxmlformats.org/drawingml/2006/picture">
+                  <pic:nvPicPr>
+                    <pic:cNvPr id="0" name="Picture 2" descr="../../../Downloads/Calendar%20App%20(1).png"/>
+                    <pic:cNvPicPr>
+                      <a:picLocks noChangeAspect="1" noChangeArrowheads="1"/>
+                    </pic:cNvPicPr>
+                  </pic:nvPicPr>
+                  <pic:blipFill>
+                    <a:blip r:embed="rId5">
+                      <a:extLst>
+                        <a:ext uri="{28A0092B-C50C-407E-A947-70E740481C1C}">
+                          <a14:useLocalDpi xmlns:a14="http://schemas.microsoft.com/office/drawing/2010/main" val="0"/>
+                        </a:ext>
+                      </a:extLst>
+                    </a:blip>
+                    <a:srcRect/>
+                    <a:stretch>
+                      <a:fillRect/>
+                    </a:stretch>
+                  </pic:blipFill>
+                  <pic:spPr bwMode="auto">
+                    <a:xfrm>
+                      <a:off x="0" y="0"/>
+                      <a:ext cx="6475225" cy="5852607"/>
+                    </a:xfrm>
+                    <a:prstGeom prst="rect">
+                      <a:avLst/>
+                    </a:prstGeom>
+                    <a:noFill/>
+                    <a:ln>
+                      <a:noFill/>
+                    </a:ln>
+                  </pic:spPr>
+                </pic:pic>
+              </a:graphicData>
+            </a:graphic>
+          </wp:inline>
+        </w:drawing>
+      </w:r>
+    </w:p>
     <w:sectPr>
       <w:pgSz w:w="12240" w:h="15840"/>
       <w:pgMar w:top="1440" w:right="1440" w:bottom="1440" w:left="1440" w:header="720" w:footer="720" w:gutter="0"/>

</xml_diff>